<commit_message>
tolta barra e aggiornato documentazione
</commit_message>
<xml_diff>
--- a/Documentazione/Bonsai Store.docx
+++ b/Documentazione/Bonsai Store.docx
@@ -373,21 +373,8 @@
           <w:lang w:eastAsia="it-IT"/>
           <w14:ligatures w14:val="none"/>
         </w:rPr>
-        <w:t xml:space="preserve">utente può visualizzare </w:t>
-      </w:r>
-      <w:proofErr w:type="gramStart"/>
-      <w:r>
-        <w:rPr>
-          <w:rFonts w:eastAsia="Times New Roman" w:cstheme="minorHAnsi"/>
-          <w:kern w:val="0"/>
-          <w:sz w:val="24"/>
-          <w:szCs w:val="24"/>
-          <w:lang w:eastAsia="it-IT"/>
-          <w14:ligatures w14:val="none"/>
-        </w:rPr>
-        <w:t>storico ordini</w:t>
-      </w:r>
-      <w:proofErr w:type="gramEnd"/>
+        <w:t>utente può visualizzare storico ordini</w:t>
+      </w:r>
     </w:p>
     <w:p>
       <w:pPr>
@@ -712,29 +699,7 @@
           <w:lang w:eastAsia="it-IT"/>
           <w14:ligatures w14:val="none"/>
         </w:rPr>
-        <w:t xml:space="preserve">l’amministratore </w:t>
-      </w:r>
-      <w:r>
-        <w:rPr>
-          <w:rFonts w:eastAsia="Times New Roman" w:cstheme="minorHAnsi"/>
-          <w:kern w:val="0"/>
-          <w:sz w:val="24"/>
-          <w:szCs w:val="24"/>
-          <w:lang w:eastAsia="it-IT"/>
-          <w14:ligatures w14:val="none"/>
-        </w:rPr>
-        <w:t>può</w:t>
-      </w:r>
-      <w:r>
-        <w:rPr>
-          <w:rFonts w:eastAsia="Times New Roman" w:cstheme="minorHAnsi"/>
-          <w:kern w:val="0"/>
-          <w:sz w:val="24"/>
-          <w:szCs w:val="24"/>
-          <w:lang w:eastAsia="it-IT"/>
-          <w14:ligatures w14:val="none"/>
-        </w:rPr>
-        <w:t xml:space="preserve"> visualizzare gli ordini</w:t>
+        <w:t>l’amministratore può visualizzare gli ordini</w:t>
       </w:r>
     </w:p>
     <w:p>
@@ -802,7 +767,6 @@
           <w:lang w:eastAsia="it-IT"/>
           <w14:ligatures w14:val="none"/>
         </w:rPr>
-        <w:lastRenderedPageBreak/>
         <w:t>Schema E/R</w:t>
       </w:r>
     </w:p>
@@ -861,6 +825,7 @@
           <w:lang w:eastAsia="it-IT"/>
           <w14:ligatures w14:val="none"/>
         </w:rPr>
+        <w:lastRenderedPageBreak/>
         <w:t>Schema Logico</w:t>
       </w:r>
     </w:p>
@@ -877,7 +842,6 @@
           <w14:ligatures w14:val="none"/>
         </w:rPr>
       </w:pPr>
-      <w:proofErr w:type="gramStart"/>
       <w:r>
         <w:rPr>
           <w:rFonts w:eastAsia="Times New Roman" w:cstheme="minorHAnsi"/>
@@ -889,7 +853,6 @@
         </w:rPr>
         <w:t>utenti(</w:t>
       </w:r>
-      <w:proofErr w:type="gramEnd"/>
       <w:r>
         <w:rPr>
           <w:rFonts w:eastAsia="Times New Roman" w:cstheme="minorHAnsi"/>
@@ -944,31 +907,7 @@
           <w:lang w:eastAsia="it-IT"/>
           <w14:ligatures w14:val="none"/>
         </w:rPr>
-        <w:t xml:space="preserve">,nome ,cognome, indirizzo, </w:t>
-      </w:r>
-      <w:proofErr w:type="spellStart"/>
-      <w:r>
-        <w:rPr>
-          <w:rFonts w:eastAsia="Times New Roman" w:cstheme="minorHAnsi"/>
-          <w:kern w:val="0"/>
-          <w:sz w:val="28"/>
-          <w:szCs w:val="28"/>
-          <w:lang w:eastAsia="it-IT"/>
-          <w14:ligatures w14:val="none"/>
-        </w:rPr>
-        <w:t>datanascita</w:t>
-      </w:r>
-      <w:proofErr w:type="spellEnd"/>
-      <w:r>
-        <w:rPr>
-          <w:rFonts w:eastAsia="Times New Roman" w:cstheme="minorHAnsi"/>
-          <w:kern w:val="0"/>
-          <w:sz w:val="28"/>
-          <w:szCs w:val="28"/>
-          <w:lang w:eastAsia="it-IT"/>
-          <w14:ligatures w14:val="none"/>
-        </w:rPr>
-        <w:t>)</w:t>
+        <w:t>,nome ,cognome, indirizzo, datanascita)</w:t>
       </w:r>
     </w:p>
     <w:p>
@@ -984,7 +923,6 @@
           <w14:ligatures w14:val="none"/>
         </w:rPr>
       </w:pPr>
-      <w:proofErr w:type="gramStart"/>
       <w:r>
         <w:rPr>
           <w:rFonts w:eastAsia="Times New Roman" w:cstheme="minorHAnsi"/>
@@ -996,7 +934,6 @@
         </w:rPr>
         <w:t>prodotti(</w:t>
       </w:r>
-      <w:proofErr w:type="gramEnd"/>
       <w:r>
         <w:rPr>
           <w:rFonts w:eastAsia="Times New Roman" w:cstheme="minorHAnsi"/>
@@ -1018,31 +955,7 @@
           <w:lang w:eastAsia="it-IT"/>
           <w14:ligatures w14:val="none"/>
         </w:rPr>
-        <w:t xml:space="preserve">, nome, prezzo, </w:t>
-      </w:r>
-      <w:proofErr w:type="spellStart"/>
-      <w:r>
-        <w:rPr>
-          <w:rFonts w:eastAsia="Times New Roman" w:cstheme="minorHAnsi"/>
-          <w:kern w:val="0"/>
-          <w:sz w:val="28"/>
-          <w:szCs w:val="28"/>
-          <w:lang w:eastAsia="it-IT"/>
-          <w14:ligatures w14:val="none"/>
-        </w:rPr>
-        <w:t>nomeimg</w:t>
-      </w:r>
-      <w:proofErr w:type="spellEnd"/>
-      <w:r>
-        <w:rPr>
-          <w:rFonts w:eastAsia="Times New Roman" w:cstheme="minorHAnsi"/>
-          <w:kern w:val="0"/>
-          <w:sz w:val="28"/>
-          <w:szCs w:val="28"/>
-          <w:lang w:eastAsia="it-IT"/>
-          <w14:ligatures w14:val="none"/>
-        </w:rPr>
-        <w:t>)</w:t>
+        <w:t>, nome, prezzo, nomeimg)</w:t>
       </w:r>
     </w:p>
     <w:p>
@@ -1058,66 +971,16 @@
           <w14:ligatures w14:val="none"/>
         </w:rPr>
       </w:pPr>
-      <w:proofErr w:type="gramStart"/>
-      <w:r>
-        <w:rPr>
-          <w:rFonts w:eastAsia="Times New Roman" w:cstheme="minorHAnsi"/>
-          <w:kern w:val="0"/>
-          <w:sz w:val="28"/>
-          <w:szCs w:val="28"/>
-          <w:lang w:eastAsia="it-IT"/>
-          <w14:ligatures w14:val="none"/>
-        </w:rPr>
-        <w:t>acquisti(</w:t>
-      </w:r>
-      <w:proofErr w:type="spellStart"/>
-      <w:proofErr w:type="gramEnd"/>
-      <w:r>
-        <w:rPr>
-          <w:rFonts w:eastAsia="Times New Roman" w:cstheme="minorHAnsi"/>
-          <w:kern w:val="0"/>
-          <w:sz w:val="28"/>
-          <w:szCs w:val="28"/>
-          <w:lang w:eastAsia="it-IT"/>
-          <w14:ligatures w14:val="none"/>
-        </w:rPr>
-        <w:t>usr</w:t>
-      </w:r>
-      <w:proofErr w:type="spellEnd"/>
-      <w:r>
-        <w:rPr>
-          <w:rFonts w:eastAsia="Times New Roman" w:cstheme="minorHAnsi"/>
-          <w:kern w:val="0"/>
-          <w:sz w:val="28"/>
-          <w:szCs w:val="28"/>
-          <w:lang w:eastAsia="it-IT"/>
-          <w14:ligatures w14:val="none"/>
-        </w:rPr>
-        <w:t xml:space="preserve">*, </w:t>
-      </w:r>
-      <w:proofErr w:type="spellStart"/>
-      <w:r>
-        <w:rPr>
-          <w:rFonts w:eastAsia="Times New Roman" w:cstheme="minorHAnsi"/>
-          <w:kern w:val="0"/>
-          <w:sz w:val="28"/>
-          <w:szCs w:val="28"/>
-          <w:lang w:eastAsia="it-IT"/>
-          <w14:ligatures w14:val="none"/>
-        </w:rPr>
-        <w:t>idprod</w:t>
-      </w:r>
-      <w:proofErr w:type="spellEnd"/>
-      <w:r>
-        <w:rPr>
-          <w:rFonts w:eastAsia="Times New Roman" w:cstheme="minorHAnsi"/>
-          <w:kern w:val="0"/>
-          <w:sz w:val="28"/>
-          <w:szCs w:val="28"/>
-          <w:lang w:eastAsia="it-IT"/>
-          <w14:ligatures w14:val="none"/>
-        </w:rPr>
-        <w:t>*, data)</w:t>
+      <w:r>
+        <w:rPr>
+          <w:rFonts w:eastAsia="Times New Roman" w:cstheme="minorHAnsi"/>
+          <w:kern w:val="0"/>
+          <w:sz w:val="28"/>
+          <w:szCs w:val="28"/>
+          <w:lang w:eastAsia="it-IT"/>
+          <w14:ligatures w14:val="none"/>
+        </w:rPr>
+        <w:t>acquisti(usr*, idprod*, data)</w:t>
       </w:r>
     </w:p>
     <w:p>
@@ -1133,90 +996,16 @@
           <w14:ligatures w14:val="none"/>
         </w:rPr>
       </w:pPr>
-      <w:proofErr w:type="spellStart"/>
-      <w:proofErr w:type="gramStart"/>
-      <w:r>
-        <w:rPr>
-          <w:rFonts w:eastAsia="Times New Roman" w:cstheme="minorHAnsi"/>
-          <w:kern w:val="0"/>
-          <w:sz w:val="28"/>
-          <w:szCs w:val="28"/>
-          <w:lang w:eastAsia="it-IT"/>
-          <w14:ligatures w14:val="none"/>
-        </w:rPr>
-        <w:t>usr</w:t>
-      </w:r>
-      <w:proofErr w:type="spellEnd"/>
-      <w:r>
-        <w:rPr>
-          <w:rFonts w:eastAsia="Times New Roman" w:cstheme="minorHAnsi"/>
-          <w:kern w:val="0"/>
-          <w:sz w:val="28"/>
-          <w:szCs w:val="28"/>
-          <w:lang w:eastAsia="it-IT"/>
-          <w14:ligatures w14:val="none"/>
-        </w:rPr>
-        <w:t xml:space="preserve"> ,</w:t>
-      </w:r>
-      <w:proofErr w:type="gramEnd"/>
-      <w:r>
-        <w:rPr>
-          <w:rFonts w:eastAsia="Times New Roman" w:cstheme="minorHAnsi"/>
-          <w:kern w:val="0"/>
-          <w:sz w:val="28"/>
-          <w:szCs w:val="28"/>
-          <w:lang w:eastAsia="it-IT"/>
-          <w14:ligatures w14:val="none"/>
-        </w:rPr>
-        <w:t xml:space="preserve"> </w:t>
-      </w:r>
-      <w:proofErr w:type="spellStart"/>
-      <w:r>
-        <w:rPr>
-          <w:rFonts w:eastAsia="Times New Roman" w:cstheme="minorHAnsi"/>
-          <w:kern w:val="0"/>
-          <w:sz w:val="28"/>
-          <w:szCs w:val="28"/>
-          <w:lang w:eastAsia="it-IT"/>
-          <w14:ligatures w14:val="none"/>
-        </w:rPr>
-        <w:t>idprod</w:t>
-      </w:r>
-      <w:proofErr w:type="spellEnd"/>
-      <w:r>
-        <w:rPr>
-          <w:rFonts w:eastAsia="Times New Roman" w:cstheme="minorHAnsi"/>
-          <w:kern w:val="0"/>
-          <w:sz w:val="28"/>
-          <w:szCs w:val="28"/>
-          <w:lang w:eastAsia="it-IT"/>
-          <w14:ligatures w14:val="none"/>
-        </w:rPr>
-        <w:t xml:space="preserve"> devono rispettare il vincolo di </w:t>
-      </w:r>
-      <w:proofErr w:type="spellStart"/>
-      <w:r>
-        <w:rPr>
-          <w:rFonts w:eastAsia="Times New Roman" w:cstheme="minorHAnsi"/>
-          <w:kern w:val="0"/>
-          <w:sz w:val="28"/>
-          <w:szCs w:val="28"/>
-          <w:lang w:eastAsia="it-IT"/>
-          <w14:ligatures w14:val="none"/>
-        </w:rPr>
-        <w:t>integrita’</w:t>
-      </w:r>
-      <w:proofErr w:type="spellEnd"/>
-      <w:r>
-        <w:rPr>
-          <w:rFonts w:eastAsia="Times New Roman" w:cstheme="minorHAnsi"/>
-          <w:kern w:val="0"/>
-          <w:sz w:val="28"/>
-          <w:szCs w:val="28"/>
-          <w:lang w:eastAsia="it-IT"/>
-          <w14:ligatures w14:val="none"/>
-        </w:rPr>
-        <w:t xml:space="preserve"> referenziale con username e id </w:t>
+      <w:r>
+        <w:rPr>
+          <w:rFonts w:eastAsia="Times New Roman" w:cstheme="minorHAnsi"/>
+          <w:kern w:val="0"/>
+          <w:sz w:val="28"/>
+          <w:szCs w:val="28"/>
+          <w:lang w:eastAsia="it-IT"/>
+          <w14:ligatures w14:val="none"/>
+        </w:rPr>
+        <w:t xml:space="preserve">usr , idprod devono rispettare il vincolo di integrita’ referenziale con username e id </w:t>
       </w:r>
     </w:p>
     <w:p>
@@ -1264,10 +1053,1200 @@
         <w:t>Manuale di Utilizzo</w:t>
       </w:r>
     </w:p>
-    <w:p/>
+    <w:p>
+      <w:pPr>
+        <w:rPr>
+          <w:sz w:val="36"/>
+          <w:szCs w:val="36"/>
+        </w:rPr>
+      </w:pPr>
+      <w:r>
+        <w:rPr>
+          <w:sz w:val="36"/>
+          <w:szCs w:val="36"/>
+        </w:rPr>
+        <w:t>Utente</w:t>
+      </w:r>
+    </w:p>
+    <w:p>
+      <w:pPr>
+        <w:pStyle w:val="Paragrafoelenco"/>
+        <w:numPr>
+          <w:ilvl w:val="0"/>
+          <w:numId w:val="3"/>
+        </w:numPr>
+        <w:rPr>
+          <w:sz w:val="28"/>
+          <w:szCs w:val="28"/>
+        </w:rPr>
+      </w:pPr>
+      <w:r>
+        <w:rPr>
+          <w:sz w:val="28"/>
+          <w:szCs w:val="28"/>
+        </w:rPr>
+        <w:t>Registrazione</w:t>
+      </w:r>
+    </w:p>
+    <w:p>
+      <w:pPr>
+        <w:pStyle w:val="Paragrafoelenco"/>
+        <w:numPr>
+          <w:ilvl w:val="0"/>
+          <w:numId w:val="3"/>
+        </w:numPr>
+        <w:rPr>
+          <w:sz w:val="28"/>
+          <w:szCs w:val="28"/>
+        </w:rPr>
+      </w:pPr>
+      <w:r>
+        <w:rPr>
+          <w:sz w:val="28"/>
+          <w:szCs w:val="28"/>
+        </w:rPr>
+        <w:t>Login</w:t>
+      </w:r>
+    </w:p>
+    <w:p>
+      <w:pPr>
+        <w:pStyle w:val="Paragrafoelenco"/>
+        <w:numPr>
+          <w:ilvl w:val="0"/>
+          <w:numId w:val="3"/>
+        </w:numPr>
+        <w:rPr>
+          <w:sz w:val="28"/>
+          <w:szCs w:val="28"/>
+        </w:rPr>
+      </w:pPr>
+      <w:r>
+        <w:rPr>
+          <w:sz w:val="28"/>
+          <w:szCs w:val="28"/>
+        </w:rPr>
+        <w:t>Comprare un Bonsai</w:t>
+      </w:r>
+    </w:p>
+    <w:p>
+      <w:pPr>
+        <w:pStyle w:val="Paragrafoelenco"/>
+        <w:numPr>
+          <w:ilvl w:val="0"/>
+          <w:numId w:val="3"/>
+        </w:numPr>
+        <w:rPr>
+          <w:sz w:val="28"/>
+          <w:szCs w:val="28"/>
+        </w:rPr>
+      </w:pPr>
+      <w:r>
+        <w:rPr>
+          <w:sz w:val="28"/>
+          <w:szCs w:val="28"/>
+        </w:rPr>
+        <w:t>Storico Ordini</w:t>
+      </w:r>
+    </w:p>
+    <w:p>
+      <w:pPr>
+        <w:pStyle w:val="Paragrafoelenco"/>
+        <w:numPr>
+          <w:ilvl w:val="0"/>
+          <w:numId w:val="3"/>
+        </w:numPr>
+        <w:rPr>
+          <w:sz w:val="28"/>
+          <w:szCs w:val="28"/>
+        </w:rPr>
+      </w:pPr>
+      <w:r>
+        <w:rPr>
+          <w:sz w:val="28"/>
+          <w:szCs w:val="28"/>
+        </w:rPr>
+        <w:t>Logout</w:t>
+      </w:r>
+    </w:p>
+    <w:p>
+      <w:pPr>
+        <w:rPr>
+          <w:sz w:val="36"/>
+          <w:szCs w:val="36"/>
+        </w:rPr>
+      </w:pPr>
+      <w:r>
+        <w:rPr>
+          <w:sz w:val="36"/>
+          <w:szCs w:val="36"/>
+        </w:rPr>
+        <w:t>Negoziante</w:t>
+      </w:r>
+    </w:p>
+    <w:p>
+      <w:pPr>
+        <w:pStyle w:val="Paragrafoelenco"/>
+        <w:numPr>
+          <w:ilvl w:val="0"/>
+          <w:numId w:val="4"/>
+        </w:numPr>
+        <w:rPr>
+          <w:sz w:val="28"/>
+          <w:szCs w:val="28"/>
+        </w:rPr>
+      </w:pPr>
+      <w:r>
+        <w:rPr>
+          <w:sz w:val="28"/>
+          <w:szCs w:val="28"/>
+        </w:rPr>
+        <w:t>Login</w:t>
+      </w:r>
+    </w:p>
+    <w:p>
+      <w:pPr>
+        <w:pStyle w:val="Paragrafoelenco"/>
+        <w:numPr>
+          <w:ilvl w:val="0"/>
+          <w:numId w:val="4"/>
+        </w:numPr>
+        <w:rPr>
+          <w:sz w:val="28"/>
+          <w:szCs w:val="28"/>
+        </w:rPr>
+      </w:pPr>
+      <w:r>
+        <w:rPr>
+          <w:sz w:val="28"/>
+          <w:szCs w:val="28"/>
+        </w:rPr>
+        <w:t>Gestione prodotti</w:t>
+      </w:r>
+    </w:p>
+    <w:p>
+      <w:pPr>
+        <w:pStyle w:val="Paragrafoelenco"/>
+        <w:numPr>
+          <w:ilvl w:val="1"/>
+          <w:numId w:val="4"/>
+        </w:numPr>
+        <w:rPr>
+          <w:sz w:val="28"/>
+          <w:szCs w:val="28"/>
+        </w:rPr>
+      </w:pPr>
+      <w:r>
+        <w:rPr>
+          <w:sz w:val="28"/>
+          <w:szCs w:val="28"/>
+        </w:rPr>
+        <w:t>Aggiungere un prodotto</w:t>
+      </w:r>
+    </w:p>
+    <w:p>
+      <w:pPr>
+        <w:pStyle w:val="Paragrafoelenco"/>
+        <w:numPr>
+          <w:ilvl w:val="1"/>
+          <w:numId w:val="4"/>
+        </w:numPr>
+        <w:rPr>
+          <w:sz w:val="28"/>
+          <w:szCs w:val="28"/>
+        </w:rPr>
+      </w:pPr>
+      <w:r>
+        <w:rPr>
+          <w:sz w:val="28"/>
+          <w:szCs w:val="28"/>
+        </w:rPr>
+        <w:t>Modificare un prodotto</w:t>
+      </w:r>
+    </w:p>
+    <w:p>
+      <w:pPr>
+        <w:pStyle w:val="Paragrafoelenco"/>
+        <w:numPr>
+          <w:ilvl w:val="1"/>
+          <w:numId w:val="4"/>
+        </w:numPr>
+        <w:rPr>
+          <w:sz w:val="28"/>
+          <w:szCs w:val="28"/>
+        </w:rPr>
+      </w:pPr>
+      <w:r>
+        <w:rPr>
+          <w:sz w:val="28"/>
+          <w:szCs w:val="28"/>
+        </w:rPr>
+        <w:t>Rimuovere un prodotto</w:t>
+      </w:r>
+    </w:p>
+    <w:p>
+      <w:pPr>
+        <w:pStyle w:val="Paragrafoelenco"/>
+        <w:numPr>
+          <w:ilvl w:val="0"/>
+          <w:numId w:val="4"/>
+        </w:numPr>
+        <w:rPr>
+          <w:sz w:val="28"/>
+          <w:szCs w:val="28"/>
+        </w:rPr>
+      </w:pPr>
+      <w:r>
+        <w:rPr>
+          <w:sz w:val="28"/>
+          <w:szCs w:val="28"/>
+        </w:rPr>
+        <w:t>Visualizzazione ordini</w:t>
+      </w:r>
+    </w:p>
+    <w:p>
+      <w:pPr>
+        <w:pStyle w:val="Paragrafoelenco"/>
+        <w:numPr>
+          <w:ilvl w:val="0"/>
+          <w:numId w:val="4"/>
+        </w:numPr>
+        <w:rPr>
+          <w:sz w:val="28"/>
+          <w:szCs w:val="28"/>
+        </w:rPr>
+      </w:pPr>
+      <w:r>
+        <w:rPr>
+          <w:sz w:val="28"/>
+          <w:szCs w:val="28"/>
+        </w:rPr>
+        <w:t>Insight (statistiche)</w:t>
+      </w:r>
+    </w:p>
+    <w:p>
+      <w:pPr>
+        <w:rPr>
+          <w:sz w:val="32"/>
+          <w:szCs w:val="32"/>
+        </w:rPr>
+      </w:pPr>
+    </w:p>
+    <w:p>
+      <w:pPr>
+        <w:rPr>
+          <w:sz w:val="32"/>
+          <w:szCs w:val="32"/>
+        </w:rPr>
+      </w:pPr>
+    </w:p>
+    <w:p>
+      <w:pPr>
+        <w:rPr>
+          <w:sz w:val="32"/>
+          <w:szCs w:val="32"/>
+        </w:rPr>
+      </w:pPr>
+    </w:p>
+    <w:p>
+      <w:pPr>
+        <w:rPr>
+          <w:sz w:val="32"/>
+          <w:szCs w:val="32"/>
+        </w:rPr>
+      </w:pPr>
+    </w:p>
+    <w:p>
+      <w:pPr>
+        <w:rPr>
+          <w:sz w:val="32"/>
+          <w:szCs w:val="32"/>
+        </w:rPr>
+      </w:pPr>
+    </w:p>
+    <w:p>
+      <w:pPr>
+        <w:rPr>
+          <w:sz w:val="32"/>
+          <w:szCs w:val="32"/>
+        </w:rPr>
+      </w:pPr>
+    </w:p>
+    <w:p>
+      <w:pPr>
+        <w:rPr>
+          <w:sz w:val="32"/>
+          <w:szCs w:val="32"/>
+        </w:rPr>
+      </w:pPr>
+    </w:p>
+    <w:p>
+      <w:pPr>
+        <w:rPr>
+          <w:sz w:val="32"/>
+          <w:szCs w:val="32"/>
+        </w:rPr>
+      </w:pPr>
+    </w:p>
+    <w:p>
+      <w:pPr>
+        <w:rPr>
+          <w:b/>
+          <w:bCs/>
+          <w:sz w:val="36"/>
+          <w:szCs w:val="36"/>
+        </w:rPr>
+      </w:pPr>
+      <w:r>
+        <w:rPr>
+          <w:b/>
+          <w:bCs/>
+          <w:sz w:val="36"/>
+          <w:szCs w:val="36"/>
+        </w:rPr>
+        <w:lastRenderedPageBreak/>
+        <w:t>Utente</w:t>
+      </w:r>
+    </w:p>
+    <w:p>
+      <w:pPr>
+        <w:rPr>
+          <w:b/>
+          <w:bCs/>
+          <w:sz w:val="28"/>
+          <w:szCs w:val="28"/>
+          <w:u w:val="single"/>
+        </w:rPr>
+      </w:pPr>
+      <w:r>
+        <w:rPr>
+          <w:b/>
+          <w:bCs/>
+          <w:sz w:val="28"/>
+          <w:szCs w:val="28"/>
+          <w:u w:val="single"/>
+        </w:rPr>
+        <w:t>Registrazione</w:t>
+      </w:r>
+    </w:p>
+    <w:p>
+      <w:pPr>
+        <w:pStyle w:val="Paragrafoelenco"/>
+        <w:numPr>
+          <w:ilvl w:val="0"/>
+          <w:numId w:val="5"/>
+        </w:numPr>
+        <w:rPr>
+          <w:sz w:val="28"/>
+          <w:szCs w:val="28"/>
+        </w:rPr>
+      </w:pPr>
+      <w:r>
+        <w:rPr>
+          <w:sz w:val="28"/>
+          <w:szCs w:val="28"/>
+        </w:rPr>
+        <w:t xml:space="preserve">Nella sezione superiore sul lato destro </w:t>
+      </w:r>
+      <w:r>
+        <w:rPr>
+          <w:sz w:val="28"/>
+          <w:szCs w:val="28"/>
+        </w:rPr>
+        <w:t>cliccare</w:t>
+      </w:r>
+      <w:r>
+        <w:rPr>
+          <w:sz w:val="28"/>
+          <w:szCs w:val="28"/>
+        </w:rPr>
+        <w:t xml:space="preserve"> su “Registrati”</w:t>
+      </w:r>
+    </w:p>
+    <w:p>
+      <w:pPr>
+        <w:pStyle w:val="Paragrafoelenco"/>
+        <w:numPr>
+          <w:ilvl w:val="0"/>
+          <w:numId w:val="5"/>
+        </w:numPr>
+        <w:rPr>
+          <w:sz w:val="28"/>
+          <w:szCs w:val="28"/>
+        </w:rPr>
+      </w:pPr>
+      <w:r>
+        <w:rPr>
+          <w:sz w:val="28"/>
+          <w:szCs w:val="28"/>
+        </w:rPr>
+        <w:t xml:space="preserve">Compilare tutti i campi richiesti </w:t>
+      </w:r>
+    </w:p>
+    <w:p>
+      <w:pPr>
+        <w:pStyle w:val="Paragrafoelenco"/>
+        <w:numPr>
+          <w:ilvl w:val="0"/>
+          <w:numId w:val="5"/>
+        </w:numPr>
+        <w:rPr>
+          <w:sz w:val="28"/>
+          <w:szCs w:val="28"/>
+        </w:rPr>
+      </w:pPr>
+      <w:r>
+        <w:rPr>
+          <w:noProof/>
+          <w:sz w:val="28"/>
+          <w:szCs w:val="28"/>
+        </w:rPr>
+        <w:drawing>
+          <wp:anchor distT="0" distB="0" distL="114300" distR="114300" simplePos="0" relativeHeight="251659264" behindDoc="0" locked="0" layoutInCell="1" allowOverlap="1" wp14:anchorId="4C0260E8" wp14:editId="265F6444">
+            <wp:simplePos x="0" y="0"/>
+            <wp:positionH relativeFrom="margin">
+              <wp:align>left</wp:align>
+            </wp:positionH>
+            <wp:positionV relativeFrom="paragraph">
+              <wp:posOffset>2145665</wp:posOffset>
+            </wp:positionV>
+            <wp:extent cx="5985510" cy="1790700"/>
+            <wp:effectExtent l="0" t="0" r="0" b="0"/>
+            <wp:wrapTopAndBottom/>
+            <wp:docPr id="2" name="Immagine 2"/>
+            <wp:cNvGraphicFramePr>
+              <a:graphicFrameLocks xmlns:a="http://schemas.openxmlformats.org/drawingml/2006/main" noChangeAspect="1"/>
+            </wp:cNvGraphicFramePr>
+            <a:graphic xmlns:a="http://schemas.openxmlformats.org/drawingml/2006/main">
+              <a:graphicData uri="http://schemas.openxmlformats.org/drawingml/2006/picture">
+                <pic:pic xmlns:pic="http://schemas.openxmlformats.org/drawingml/2006/picture">
+                  <pic:nvPicPr>
+                    <pic:cNvPr id="0" name="Picture 2"/>
+                    <pic:cNvPicPr>
+                      <a:picLocks noChangeAspect="1" noChangeArrowheads="1"/>
+                    </pic:cNvPicPr>
+                  </pic:nvPicPr>
+                  <pic:blipFill rotWithShape="1">
+                    <a:blip r:embed="rId5" cstate="print">
+                      <a:extLst>
+                        <a:ext uri="{28A0092B-C50C-407E-A947-70E740481C1C}">
+                          <a14:useLocalDpi xmlns:a14="http://schemas.microsoft.com/office/drawing/2010/main" val="0"/>
+                        </a:ext>
+                      </a:extLst>
+                    </a:blip>
+                    <a:srcRect l="2652" t="7203" b="46260"/>
+                    <a:stretch/>
+                  </pic:blipFill>
+                  <pic:spPr bwMode="auto">
+                    <a:xfrm>
+                      <a:off x="0" y="0"/>
+                      <a:ext cx="5985510" cy="1790700"/>
+                    </a:xfrm>
+                    <a:prstGeom prst="rect">
+                      <a:avLst/>
+                    </a:prstGeom>
+                    <a:noFill/>
+                    <a:ln>
+                      <a:noFill/>
+                    </a:ln>
+                    <a:extLst>
+                      <a:ext uri="{53640926-AAD7-44D8-BBD7-CCE9431645EC}">
+                        <a14:shadowObscured xmlns:a14="http://schemas.microsoft.com/office/drawing/2010/main"/>
+                      </a:ext>
+                    </a:extLst>
+                  </pic:spPr>
+                </pic:pic>
+              </a:graphicData>
+            </a:graphic>
+            <wp14:sizeRelH relativeFrom="margin">
+              <wp14:pctWidth>0</wp14:pctWidth>
+            </wp14:sizeRelH>
+            <wp14:sizeRelV relativeFrom="margin">
+              <wp14:pctHeight>0</wp14:pctHeight>
+            </wp14:sizeRelV>
+          </wp:anchor>
+        </w:drawing>
+      </w:r>
+      <w:r>
+        <w:rPr>
+          <w:noProof/>
+        </w:rPr>
+        <w:drawing>
+          <wp:anchor distT="0" distB="0" distL="114300" distR="114300" simplePos="0" relativeHeight="251658240" behindDoc="1" locked="0" layoutInCell="1" allowOverlap="1" wp14:anchorId="662383AB" wp14:editId="4CA9B76C">
+            <wp:simplePos x="0" y="0"/>
+            <wp:positionH relativeFrom="margin">
+              <wp:align>left</wp:align>
+            </wp:positionH>
+            <wp:positionV relativeFrom="paragraph">
+              <wp:posOffset>283845</wp:posOffset>
+            </wp:positionV>
+            <wp:extent cx="5991225" cy="1794510"/>
+            <wp:effectExtent l="0" t="0" r="9525" b="0"/>
+            <wp:wrapTopAndBottom/>
+            <wp:docPr id="1" name="Immagine 1"/>
+            <wp:cNvGraphicFramePr>
+              <a:graphicFrameLocks xmlns:a="http://schemas.openxmlformats.org/drawingml/2006/main" noChangeAspect="1"/>
+            </wp:cNvGraphicFramePr>
+            <a:graphic xmlns:a="http://schemas.openxmlformats.org/drawingml/2006/main">
+              <a:graphicData uri="http://schemas.openxmlformats.org/drawingml/2006/picture">
+                <pic:pic xmlns:pic="http://schemas.openxmlformats.org/drawingml/2006/picture">
+                  <pic:nvPicPr>
+                    <pic:cNvPr id="0" name="Picture 1"/>
+                    <pic:cNvPicPr>
+                      <a:picLocks noChangeAspect="1" noChangeArrowheads="1"/>
+                    </pic:cNvPicPr>
+                  </pic:nvPicPr>
+                  <pic:blipFill rotWithShape="1">
+                    <a:blip r:embed="rId6" cstate="print">
+                      <a:extLst>
+                        <a:ext uri="{28A0092B-C50C-407E-A947-70E740481C1C}">
+                          <a14:useLocalDpi xmlns:a14="http://schemas.microsoft.com/office/drawing/2010/main" val="0"/>
+                        </a:ext>
+                      </a:extLst>
+                    </a:blip>
+                    <a:srcRect b="23504"/>
+                    <a:stretch/>
+                  </pic:blipFill>
+                  <pic:spPr bwMode="auto">
+                    <a:xfrm>
+                      <a:off x="0" y="0"/>
+                      <a:ext cx="5991225" cy="1794510"/>
+                    </a:xfrm>
+                    <a:prstGeom prst="rect">
+                      <a:avLst/>
+                    </a:prstGeom>
+                    <a:noFill/>
+                    <a:ln>
+                      <a:noFill/>
+                    </a:ln>
+                    <a:extLst>
+                      <a:ext uri="{53640926-AAD7-44D8-BBD7-CCE9431645EC}">
+                        <a14:shadowObscured xmlns:a14="http://schemas.microsoft.com/office/drawing/2010/main"/>
+                      </a:ext>
+                    </a:extLst>
+                  </pic:spPr>
+                </pic:pic>
+              </a:graphicData>
+            </a:graphic>
+            <wp14:sizeRelH relativeFrom="margin">
+              <wp14:pctWidth>0</wp14:pctWidth>
+            </wp14:sizeRelH>
+            <wp14:sizeRelV relativeFrom="margin">
+              <wp14:pctHeight>0</wp14:pctHeight>
+            </wp14:sizeRelV>
+          </wp:anchor>
+        </w:drawing>
+      </w:r>
+      <w:r>
+        <w:rPr>
+          <w:sz w:val="28"/>
+          <w:szCs w:val="28"/>
+        </w:rPr>
+        <w:t xml:space="preserve"> premere su “Sign Up”</w:t>
+      </w:r>
+    </w:p>
+    <w:p>
+      <w:pPr>
+        <w:rPr>
+          <w:b/>
+          <w:bCs/>
+          <w:sz w:val="28"/>
+          <w:szCs w:val="28"/>
+          <w:u w:val="single"/>
+        </w:rPr>
+      </w:pPr>
+      <w:r>
+        <w:rPr>
+          <w:b/>
+          <w:bCs/>
+          <w:sz w:val="28"/>
+          <w:szCs w:val="28"/>
+          <w:u w:val="single"/>
+        </w:rPr>
+        <w:t>Login</w:t>
+      </w:r>
+    </w:p>
+    <w:p>
+      <w:pPr>
+        <w:pStyle w:val="Paragrafoelenco"/>
+        <w:numPr>
+          <w:ilvl w:val="0"/>
+          <w:numId w:val="6"/>
+        </w:numPr>
+        <w:rPr>
+          <w:sz w:val="28"/>
+          <w:szCs w:val="28"/>
+        </w:rPr>
+      </w:pPr>
+      <w:r>
+        <w:rPr>
+          <w:sz w:val="28"/>
+          <w:szCs w:val="28"/>
+        </w:rPr>
+        <w:t>Cliccare su “Login”</w:t>
+      </w:r>
+    </w:p>
+    <w:p>
+      <w:pPr>
+        <w:pStyle w:val="Paragrafoelenco"/>
+        <w:numPr>
+          <w:ilvl w:val="0"/>
+          <w:numId w:val="6"/>
+        </w:numPr>
+        <w:rPr>
+          <w:sz w:val="28"/>
+          <w:szCs w:val="28"/>
+        </w:rPr>
+      </w:pPr>
+      <w:r>
+        <w:rPr>
+          <w:sz w:val="28"/>
+          <w:szCs w:val="28"/>
+        </w:rPr>
+        <w:t>Compilare i campi richiest</w:t>
+      </w:r>
+      <w:r>
+        <w:rPr>
+          <w:sz w:val="28"/>
+          <w:szCs w:val="28"/>
+        </w:rPr>
+        <w:t>i</w:t>
+      </w:r>
+    </w:p>
+    <w:p>
+      <w:pPr>
+        <w:pStyle w:val="Paragrafoelenco"/>
+        <w:numPr>
+          <w:ilvl w:val="0"/>
+          <w:numId w:val="6"/>
+        </w:numPr>
+        <w:rPr>
+          <w:sz w:val="28"/>
+          <w:szCs w:val="28"/>
+        </w:rPr>
+      </w:pPr>
+      <w:r>
+        <w:rPr>
+          <w:b/>
+          <w:bCs/>
+          <w:noProof/>
+          <w:sz w:val="28"/>
+          <w:szCs w:val="28"/>
+        </w:rPr>
+        <w:drawing>
+          <wp:anchor distT="0" distB="0" distL="114300" distR="114300" simplePos="0" relativeHeight="251662336" behindDoc="0" locked="0" layoutInCell="1" allowOverlap="1" wp14:anchorId="76B1C469" wp14:editId="0C91122C">
+            <wp:simplePos x="0" y="0"/>
+            <wp:positionH relativeFrom="margin">
+              <wp:align>left</wp:align>
+            </wp:positionH>
+            <wp:positionV relativeFrom="paragraph">
+              <wp:posOffset>339090</wp:posOffset>
+            </wp:positionV>
+            <wp:extent cx="6038850" cy="1581150"/>
+            <wp:effectExtent l="0" t="0" r="0" b="0"/>
+            <wp:wrapSquare wrapText="bothSides"/>
+            <wp:docPr id="6" name="Immagine 6"/>
+            <wp:cNvGraphicFramePr>
+              <a:graphicFrameLocks xmlns:a="http://schemas.openxmlformats.org/drawingml/2006/main" noChangeAspect="1"/>
+            </wp:cNvGraphicFramePr>
+            <a:graphic xmlns:a="http://schemas.openxmlformats.org/drawingml/2006/main">
+              <a:graphicData uri="http://schemas.openxmlformats.org/drawingml/2006/picture">
+                <pic:pic xmlns:pic="http://schemas.openxmlformats.org/drawingml/2006/picture">
+                  <pic:nvPicPr>
+                    <pic:cNvPr id="0" name="Picture 6"/>
+                    <pic:cNvPicPr>
+                      <a:picLocks noChangeAspect="1" noChangeArrowheads="1"/>
+                    </pic:cNvPicPr>
+                  </pic:nvPicPr>
+                  <pic:blipFill rotWithShape="1">
+                    <a:blip r:embed="rId7" cstate="print">
+                      <a:extLst>
+                        <a:ext uri="{28A0092B-C50C-407E-A947-70E740481C1C}">
+                          <a14:useLocalDpi xmlns:a14="http://schemas.microsoft.com/office/drawing/2010/main" val="0"/>
+                        </a:ext>
+                      </a:extLst>
+                    </a:blip>
+                    <a:srcRect b="27847"/>
+                    <a:stretch/>
+                  </pic:blipFill>
+                  <pic:spPr bwMode="auto">
+                    <a:xfrm>
+                      <a:off x="0" y="0"/>
+                      <a:ext cx="6038850" cy="1581150"/>
+                    </a:xfrm>
+                    <a:prstGeom prst="rect">
+                      <a:avLst/>
+                    </a:prstGeom>
+                    <a:noFill/>
+                    <a:ln>
+                      <a:noFill/>
+                    </a:ln>
+                    <a:extLst>
+                      <a:ext uri="{53640926-AAD7-44D8-BBD7-CCE9431645EC}">
+                        <a14:shadowObscured xmlns:a14="http://schemas.microsoft.com/office/drawing/2010/main"/>
+                      </a:ext>
+                    </a:extLst>
+                  </pic:spPr>
+                </pic:pic>
+              </a:graphicData>
+            </a:graphic>
+            <wp14:sizeRelH relativeFrom="margin">
+              <wp14:pctWidth>0</wp14:pctWidth>
+            </wp14:sizeRelH>
+            <wp14:sizeRelV relativeFrom="margin">
+              <wp14:pctHeight>0</wp14:pctHeight>
+            </wp14:sizeRelV>
+          </wp:anchor>
+        </w:drawing>
+      </w:r>
+      <w:r>
+        <w:rPr>
+          <w:sz w:val="28"/>
+          <w:szCs w:val="28"/>
+        </w:rPr>
+        <w:t>Cliccare su “Login”</w:t>
+      </w:r>
+    </w:p>
+    <w:p>
+      <w:pPr>
+        <w:rPr>
+          <w:sz w:val="28"/>
+          <w:szCs w:val="28"/>
+        </w:rPr>
+      </w:pPr>
+    </w:p>
+    <w:p>
+      <w:pPr>
+        <w:rPr>
+          <w:sz w:val="28"/>
+          <w:szCs w:val="28"/>
+        </w:rPr>
+      </w:pPr>
+    </w:p>
+    <w:p>
+      <w:pPr>
+        <w:rPr>
+          <w:sz w:val="28"/>
+          <w:szCs w:val="28"/>
+        </w:rPr>
+      </w:pPr>
+    </w:p>
+    <w:p>
+      <w:pPr>
+        <w:rPr>
+          <w:sz w:val="28"/>
+          <w:szCs w:val="28"/>
+        </w:rPr>
+      </w:pPr>
+    </w:p>
+    <w:p>
+      <w:pPr>
+        <w:rPr>
+          <w:sz w:val="28"/>
+          <w:szCs w:val="28"/>
+        </w:rPr>
+      </w:pPr>
+      <w:r>
+        <w:rPr>
+          <w:b/>
+          <w:bCs/>
+          <w:noProof/>
+          <w:sz w:val="28"/>
+          <w:szCs w:val="28"/>
+        </w:rPr>
+        <w:drawing>
+          <wp:anchor distT="0" distB="0" distL="114300" distR="114300" simplePos="0" relativeHeight="251661312" behindDoc="0" locked="0" layoutInCell="1" allowOverlap="1" wp14:anchorId="0412F440" wp14:editId="7F44EA3A">
+            <wp:simplePos x="0" y="0"/>
+            <wp:positionH relativeFrom="margin">
+              <wp:align>left</wp:align>
+            </wp:positionH>
+            <wp:positionV relativeFrom="paragraph">
+              <wp:posOffset>299720</wp:posOffset>
+            </wp:positionV>
+            <wp:extent cx="6017895" cy="1847215"/>
+            <wp:effectExtent l="0" t="0" r="1905" b="635"/>
+            <wp:wrapSquare wrapText="bothSides"/>
+            <wp:docPr id="4" name="Immagine 4"/>
+            <wp:cNvGraphicFramePr>
+              <a:graphicFrameLocks xmlns:a="http://schemas.openxmlformats.org/drawingml/2006/main" noChangeAspect="1"/>
+            </wp:cNvGraphicFramePr>
+            <a:graphic xmlns:a="http://schemas.openxmlformats.org/drawingml/2006/main">
+              <a:graphicData uri="http://schemas.openxmlformats.org/drawingml/2006/picture">
+                <pic:pic xmlns:pic="http://schemas.openxmlformats.org/drawingml/2006/picture">
+                  <pic:nvPicPr>
+                    <pic:cNvPr id="0" name="Picture 4"/>
+                    <pic:cNvPicPr>
+                      <a:picLocks noChangeAspect="1" noChangeArrowheads="1"/>
+                    </pic:cNvPicPr>
+                  </pic:nvPicPr>
+                  <pic:blipFill rotWithShape="1">
+                    <a:blip r:embed="rId8" cstate="print">
+                      <a:extLst>
+                        <a:ext uri="{28A0092B-C50C-407E-A947-70E740481C1C}">
+                          <a14:useLocalDpi xmlns:a14="http://schemas.microsoft.com/office/drawing/2010/main" val="0"/>
+                        </a:ext>
+                      </a:extLst>
+                    </a:blip>
+                    <a:srcRect l="2496" t="7756" b="42383"/>
+                    <a:stretch/>
+                  </pic:blipFill>
+                  <pic:spPr bwMode="auto">
+                    <a:xfrm>
+                      <a:off x="0" y="0"/>
+                      <a:ext cx="6017895" cy="1847215"/>
+                    </a:xfrm>
+                    <a:prstGeom prst="rect">
+                      <a:avLst/>
+                    </a:prstGeom>
+                    <a:noFill/>
+                    <a:ln>
+                      <a:noFill/>
+                    </a:ln>
+                    <a:extLst>
+                      <a:ext uri="{53640926-AAD7-44D8-BBD7-CCE9431645EC}">
+                        <a14:shadowObscured xmlns:a14="http://schemas.microsoft.com/office/drawing/2010/main"/>
+                      </a:ext>
+                    </a:extLst>
+                  </pic:spPr>
+                </pic:pic>
+              </a:graphicData>
+            </a:graphic>
+            <wp14:sizeRelH relativeFrom="margin">
+              <wp14:pctWidth>0</wp14:pctWidth>
+            </wp14:sizeRelH>
+            <wp14:sizeRelV relativeFrom="margin">
+              <wp14:pctHeight>0</wp14:pctHeight>
+            </wp14:sizeRelV>
+          </wp:anchor>
+        </w:drawing>
+      </w:r>
+      <w:r>
+        <w:rPr>
+          <w:sz w:val="28"/>
+          <w:szCs w:val="28"/>
+        </w:rPr>
+        <w:br w:type="page"/>
+      </w:r>
+    </w:p>
+    <w:p>
+      <w:pPr>
+        <w:rPr>
+          <w:b/>
+          <w:bCs/>
+          <w:sz w:val="28"/>
+          <w:szCs w:val="28"/>
+        </w:rPr>
+      </w:pPr>
+      <w:r>
+        <w:rPr>
+          <w:b/>
+          <w:bCs/>
+          <w:sz w:val="28"/>
+          <w:szCs w:val="28"/>
+          <w:u w:val="single"/>
+        </w:rPr>
+        <w:lastRenderedPageBreak/>
+        <w:t>Comprare un Bonsai</w:t>
+      </w:r>
+    </w:p>
+    <w:p>
+      <w:pPr>
+        <w:rPr>
+          <w:b/>
+          <w:bCs/>
+          <w:sz w:val="28"/>
+          <w:szCs w:val="28"/>
+          <w:u w:val="single"/>
+        </w:rPr>
+      </w:pPr>
+      <w:r>
+        <w:rPr>
+          <w:b/>
+          <w:bCs/>
+          <w:sz w:val="28"/>
+          <w:szCs w:val="28"/>
+          <w:u w:val="single"/>
+        </w:rPr>
+        <w:t>Storico ordini</w:t>
+      </w:r>
+    </w:p>
+    <w:p>
+      <w:pPr>
+        <w:pStyle w:val="Paragrafoelenco"/>
+        <w:numPr>
+          <w:ilvl w:val="0"/>
+          <w:numId w:val="7"/>
+        </w:numPr>
+        <w:rPr>
+          <w:sz w:val="28"/>
+          <w:szCs w:val="28"/>
+        </w:rPr>
+      </w:pPr>
+      <w:r>
+        <w:rPr>
+          <w:noProof/>
+          <w:sz w:val="28"/>
+          <w:szCs w:val="28"/>
+        </w:rPr>
+        <w:drawing>
+          <wp:anchor distT="0" distB="0" distL="114300" distR="114300" simplePos="0" relativeHeight="251664384" behindDoc="0" locked="0" layoutInCell="1" allowOverlap="1" wp14:anchorId="0A8ED322" wp14:editId="0983C483">
+            <wp:simplePos x="0" y="0"/>
+            <wp:positionH relativeFrom="margin">
+              <wp:align>left</wp:align>
+            </wp:positionH>
+            <wp:positionV relativeFrom="paragraph">
+              <wp:posOffset>2395220</wp:posOffset>
+            </wp:positionV>
+            <wp:extent cx="6057900" cy="1162050"/>
+            <wp:effectExtent l="0" t="0" r="0" b="0"/>
+            <wp:wrapTopAndBottom/>
+            <wp:docPr id="8" name="Immagine 8"/>
+            <wp:cNvGraphicFramePr>
+              <a:graphicFrameLocks xmlns:a="http://schemas.openxmlformats.org/drawingml/2006/main" noChangeAspect="1"/>
+            </wp:cNvGraphicFramePr>
+            <a:graphic xmlns:a="http://schemas.openxmlformats.org/drawingml/2006/main">
+              <a:graphicData uri="http://schemas.openxmlformats.org/drawingml/2006/picture">
+                <pic:pic xmlns:pic="http://schemas.openxmlformats.org/drawingml/2006/picture">
+                  <pic:nvPicPr>
+                    <pic:cNvPr id="0" name="Picture 8"/>
+                    <pic:cNvPicPr>
+                      <a:picLocks noChangeAspect="1" noChangeArrowheads="1"/>
+                    </pic:cNvPicPr>
+                  </pic:nvPicPr>
+                  <pic:blipFill rotWithShape="1">
+                    <a:blip r:embed="rId9" cstate="print">
+                      <a:extLst>
+                        <a:ext uri="{28A0092B-C50C-407E-A947-70E740481C1C}">
+                          <a14:useLocalDpi xmlns:a14="http://schemas.microsoft.com/office/drawing/2010/main" val="0"/>
+                        </a:ext>
+                      </a:extLst>
+                    </a:blip>
+                    <a:srcRect l="2582" t="7399" b="65561"/>
+                    <a:stretch/>
+                  </pic:blipFill>
+                  <pic:spPr bwMode="auto">
+                    <a:xfrm>
+                      <a:off x="0" y="0"/>
+                      <a:ext cx="6057900" cy="1162050"/>
+                    </a:xfrm>
+                    <a:prstGeom prst="rect">
+                      <a:avLst/>
+                    </a:prstGeom>
+                    <a:noFill/>
+                    <a:ln>
+                      <a:noFill/>
+                    </a:ln>
+                    <a:extLst>
+                      <a:ext uri="{53640926-AAD7-44D8-BBD7-CCE9431645EC}">
+                        <a14:shadowObscured xmlns:a14="http://schemas.microsoft.com/office/drawing/2010/main"/>
+                      </a:ext>
+                    </a:extLst>
+                  </pic:spPr>
+                </pic:pic>
+              </a:graphicData>
+            </a:graphic>
+            <wp14:sizeRelH relativeFrom="margin">
+              <wp14:pctWidth>0</wp14:pctWidth>
+            </wp14:sizeRelH>
+            <wp14:sizeRelV relativeFrom="margin">
+              <wp14:pctHeight>0</wp14:pctHeight>
+            </wp14:sizeRelV>
+          </wp:anchor>
+        </w:drawing>
+      </w:r>
+      <w:r>
+        <w:rPr>
+          <w:noProof/>
+          <w:sz w:val="28"/>
+          <w:szCs w:val="28"/>
+        </w:rPr>
+        <w:drawing>
+          <wp:anchor distT="0" distB="0" distL="114300" distR="114300" simplePos="0" relativeHeight="251663360" behindDoc="1" locked="0" layoutInCell="1" allowOverlap="1" wp14:anchorId="104E87DC" wp14:editId="3DE9FE8C">
+            <wp:simplePos x="0" y="0"/>
+            <wp:positionH relativeFrom="margin">
+              <wp:align>left</wp:align>
+            </wp:positionH>
+            <wp:positionV relativeFrom="paragraph">
+              <wp:posOffset>289560</wp:posOffset>
+            </wp:positionV>
+            <wp:extent cx="6047740" cy="2047875"/>
+            <wp:effectExtent l="0" t="0" r="0" b="9525"/>
+            <wp:wrapTopAndBottom/>
+            <wp:docPr id="7" name="Immagine 7"/>
+            <wp:cNvGraphicFramePr>
+              <a:graphicFrameLocks xmlns:a="http://schemas.openxmlformats.org/drawingml/2006/main" noChangeAspect="1"/>
+            </wp:cNvGraphicFramePr>
+            <a:graphic xmlns:a="http://schemas.openxmlformats.org/drawingml/2006/main">
+              <a:graphicData uri="http://schemas.openxmlformats.org/drawingml/2006/picture">
+                <pic:pic xmlns:pic="http://schemas.openxmlformats.org/drawingml/2006/picture">
+                  <pic:nvPicPr>
+                    <pic:cNvPr id="0" name="Picture 7"/>
+                    <pic:cNvPicPr>
+                      <a:picLocks noChangeAspect="1" noChangeArrowheads="1"/>
+                    </pic:cNvPicPr>
+                  </pic:nvPicPr>
+                  <pic:blipFill>
+                    <a:blip r:embed="rId10" cstate="print">
+                      <a:extLst>
+                        <a:ext uri="{28A0092B-C50C-407E-A947-70E740481C1C}">
+                          <a14:useLocalDpi xmlns:a14="http://schemas.microsoft.com/office/drawing/2010/main" val="0"/>
+                        </a:ext>
+                      </a:extLst>
+                    </a:blip>
+                    <a:srcRect/>
+                    <a:stretch>
+                      <a:fillRect/>
+                    </a:stretch>
+                  </pic:blipFill>
+                  <pic:spPr bwMode="auto">
+                    <a:xfrm>
+                      <a:off x="0" y="0"/>
+                      <a:ext cx="6047740" cy="2047875"/>
+                    </a:xfrm>
+                    <a:prstGeom prst="rect">
+                      <a:avLst/>
+                    </a:prstGeom>
+                    <a:noFill/>
+                    <a:ln>
+                      <a:noFill/>
+                    </a:ln>
+                  </pic:spPr>
+                </pic:pic>
+              </a:graphicData>
+            </a:graphic>
+            <wp14:sizeRelH relativeFrom="margin">
+              <wp14:pctWidth>0</wp14:pctWidth>
+            </wp14:sizeRelH>
+            <wp14:sizeRelV relativeFrom="margin">
+              <wp14:pctHeight>0</wp14:pctHeight>
+            </wp14:sizeRelV>
+          </wp:anchor>
+        </w:drawing>
+      </w:r>
+      <w:r>
+        <w:rPr>
+          <w:sz w:val="28"/>
+          <w:szCs w:val="28"/>
+        </w:rPr>
+        <w:t>Premere su “I miei ordini”</w:t>
+      </w:r>
+    </w:p>
+    <w:p>
+      <w:pPr>
+        <w:rPr>
+          <w:b/>
+          <w:bCs/>
+          <w:sz w:val="28"/>
+          <w:szCs w:val="28"/>
+          <w:u w:val="single"/>
+        </w:rPr>
+      </w:pPr>
+    </w:p>
+    <w:p>
+      <w:pPr>
+        <w:rPr>
+          <w:b/>
+          <w:bCs/>
+          <w:sz w:val="28"/>
+          <w:szCs w:val="28"/>
+          <w:u w:val="single"/>
+        </w:rPr>
+      </w:pPr>
+      <w:r>
+        <w:rPr>
+          <w:b/>
+          <w:bCs/>
+          <w:noProof/>
+          <w:sz w:val="28"/>
+          <w:szCs w:val="28"/>
+          <w:u w:val="single"/>
+        </w:rPr>
+        <w:drawing>
+          <wp:anchor distT="0" distB="0" distL="114300" distR="114300" simplePos="0" relativeHeight="251665408" behindDoc="0" locked="0" layoutInCell="1" allowOverlap="1" wp14:anchorId="109BE61B" wp14:editId="4E307D96">
+            <wp:simplePos x="0" y="0"/>
+            <wp:positionH relativeFrom="margin">
+              <wp:align>left</wp:align>
+            </wp:positionH>
+            <wp:positionV relativeFrom="paragraph">
+              <wp:posOffset>778510</wp:posOffset>
+            </wp:positionV>
+            <wp:extent cx="6629400" cy="2286000"/>
+            <wp:effectExtent l="0" t="0" r="0" b="0"/>
+            <wp:wrapTopAndBottom/>
+            <wp:docPr id="9" name="Immagine 9"/>
+            <wp:cNvGraphicFramePr>
+              <a:graphicFrameLocks xmlns:a="http://schemas.openxmlformats.org/drawingml/2006/main" noChangeAspect="1"/>
+            </wp:cNvGraphicFramePr>
+            <a:graphic xmlns:a="http://schemas.openxmlformats.org/drawingml/2006/main">
+              <a:graphicData uri="http://schemas.openxmlformats.org/drawingml/2006/picture">
+                <pic:pic xmlns:pic="http://schemas.openxmlformats.org/drawingml/2006/picture">
+                  <pic:nvPicPr>
+                    <pic:cNvPr id="0" name="Picture 9"/>
+                    <pic:cNvPicPr>
+                      <a:picLocks noChangeAspect="1" noChangeArrowheads="1"/>
+                    </pic:cNvPicPr>
+                  </pic:nvPicPr>
+                  <pic:blipFill>
+                    <a:blip r:embed="rId11" cstate="print">
+                      <a:extLst>
+                        <a:ext uri="{28A0092B-C50C-407E-A947-70E740481C1C}">
+                          <a14:useLocalDpi xmlns:a14="http://schemas.microsoft.com/office/drawing/2010/main" val="0"/>
+                        </a:ext>
+                      </a:extLst>
+                    </a:blip>
+                    <a:srcRect/>
+                    <a:stretch>
+                      <a:fillRect/>
+                    </a:stretch>
+                  </pic:blipFill>
+                  <pic:spPr bwMode="auto">
+                    <a:xfrm>
+                      <a:off x="0" y="0"/>
+                      <a:ext cx="6629400" cy="2286000"/>
+                    </a:xfrm>
+                    <a:prstGeom prst="rect">
+                      <a:avLst/>
+                    </a:prstGeom>
+                    <a:noFill/>
+                    <a:ln>
+                      <a:noFill/>
+                    </a:ln>
+                  </pic:spPr>
+                </pic:pic>
+              </a:graphicData>
+            </a:graphic>
+          </wp:anchor>
+        </w:drawing>
+      </w:r>
+      <w:r>
+        <w:rPr>
+          <w:b/>
+          <w:bCs/>
+          <w:sz w:val="28"/>
+          <w:szCs w:val="28"/>
+          <w:u w:val="single"/>
+        </w:rPr>
+        <w:t>Logout</w:t>
+      </w:r>
+    </w:p>
+    <w:p>
+      <w:pPr>
+        <w:pStyle w:val="Paragrafoelenco"/>
+        <w:rPr>
+          <w:sz w:val="28"/>
+          <w:szCs w:val="28"/>
+        </w:rPr>
+      </w:pPr>
+      <w:r>
+        <w:rPr>
+          <w:sz w:val="28"/>
+          <w:szCs w:val="28"/>
+        </w:rPr>
+        <w:t>1.Premere su “Logout”</w:t>
+      </w:r>
+    </w:p>
     <w:sectPr>
       <w:pgSz w:w="11906" w:h="16838"/>
-      <w:pgMar w:top="1417" w:right="1134" w:bottom="1134" w:left="1134" w:header="708" w:footer="708" w:gutter="0"/>
+      <w:pgMar w:top="720" w:right="720" w:bottom="720" w:left="720" w:header="708" w:footer="708" w:gutter="0"/>
       <w:cols w:space="708"/>
       <w:docGrid w:linePitch="360"/>
     </w:sectPr>
@@ -1427,6 +2406,388 @@
     </w:lvl>
   </w:abstractNum>
   <w:abstractNum w:abstractNumId="1" w15:restartNumberingAfterBreak="0">
+    <w:nsid w:val="2E570E66"/>
+    <w:multiLevelType w:val="hybridMultilevel"/>
+    <w:tmpl w:val="80105752"/>
+    <w:lvl w:ilvl="0" w:tplc="22406940">
+      <w:start w:val="1"/>
+      <w:numFmt w:val="decimal"/>
+      <w:lvlText w:val="%1."/>
+      <w:lvlJc w:val="left"/>
+      <w:pPr>
+        <w:ind w:left="720" w:hanging="360"/>
+      </w:pPr>
+      <w:rPr>
+        <w:b w:val="0"/>
+        <w:bCs w:val="0"/>
+      </w:rPr>
+    </w:lvl>
+    <w:lvl w:ilvl="1" w:tplc="04100019" w:tentative="1">
+      <w:start w:val="1"/>
+      <w:numFmt w:val="lowerLetter"/>
+      <w:lvlText w:val="%2."/>
+      <w:lvlJc w:val="left"/>
+      <w:pPr>
+        <w:ind w:left="1440" w:hanging="360"/>
+      </w:pPr>
+    </w:lvl>
+    <w:lvl w:ilvl="2" w:tplc="0410001B" w:tentative="1">
+      <w:start w:val="1"/>
+      <w:numFmt w:val="lowerRoman"/>
+      <w:lvlText w:val="%3."/>
+      <w:lvlJc w:val="right"/>
+      <w:pPr>
+        <w:ind w:left="2160" w:hanging="180"/>
+      </w:pPr>
+    </w:lvl>
+    <w:lvl w:ilvl="3" w:tplc="0410000F" w:tentative="1">
+      <w:start w:val="1"/>
+      <w:numFmt w:val="decimal"/>
+      <w:lvlText w:val="%4."/>
+      <w:lvlJc w:val="left"/>
+      <w:pPr>
+        <w:ind w:left="2880" w:hanging="360"/>
+      </w:pPr>
+    </w:lvl>
+    <w:lvl w:ilvl="4" w:tplc="04100019" w:tentative="1">
+      <w:start w:val="1"/>
+      <w:numFmt w:val="lowerLetter"/>
+      <w:lvlText w:val="%5."/>
+      <w:lvlJc w:val="left"/>
+      <w:pPr>
+        <w:ind w:left="3600" w:hanging="360"/>
+      </w:pPr>
+    </w:lvl>
+    <w:lvl w:ilvl="5" w:tplc="0410001B" w:tentative="1">
+      <w:start w:val="1"/>
+      <w:numFmt w:val="lowerRoman"/>
+      <w:lvlText w:val="%6."/>
+      <w:lvlJc w:val="right"/>
+      <w:pPr>
+        <w:ind w:left="4320" w:hanging="180"/>
+      </w:pPr>
+    </w:lvl>
+    <w:lvl w:ilvl="6" w:tplc="0410000F" w:tentative="1">
+      <w:start w:val="1"/>
+      <w:numFmt w:val="decimal"/>
+      <w:lvlText w:val="%7."/>
+      <w:lvlJc w:val="left"/>
+      <w:pPr>
+        <w:ind w:left="5040" w:hanging="360"/>
+      </w:pPr>
+    </w:lvl>
+    <w:lvl w:ilvl="7" w:tplc="04100019" w:tentative="1">
+      <w:start w:val="1"/>
+      <w:numFmt w:val="lowerLetter"/>
+      <w:lvlText w:val="%8."/>
+      <w:lvlJc w:val="left"/>
+      <w:pPr>
+        <w:ind w:left="5760" w:hanging="360"/>
+      </w:pPr>
+    </w:lvl>
+    <w:lvl w:ilvl="8" w:tplc="0410001B" w:tentative="1">
+      <w:start w:val="1"/>
+      <w:numFmt w:val="lowerRoman"/>
+      <w:lvlText w:val="%9."/>
+      <w:lvlJc w:val="right"/>
+      <w:pPr>
+        <w:ind w:left="6480" w:hanging="180"/>
+      </w:pPr>
+    </w:lvl>
+  </w:abstractNum>
+  <w:abstractNum w:abstractNumId="2" w15:restartNumberingAfterBreak="0">
+    <w:nsid w:val="3D5C4428"/>
+    <w:multiLevelType w:val="hybridMultilevel"/>
+    <w:tmpl w:val="F2A2CB94"/>
+    <w:lvl w:ilvl="0" w:tplc="04100001">
+      <w:start w:val="1"/>
+      <w:numFmt w:val="bullet"/>
+      <w:lvlText w:val=""/>
+      <w:lvlJc w:val="left"/>
+      <w:pPr>
+        <w:ind w:left="1425" w:hanging="360"/>
+      </w:pPr>
+      <w:rPr>
+        <w:rFonts w:ascii="Symbol" w:hAnsi="Symbol" w:hint="default"/>
+      </w:rPr>
+    </w:lvl>
+    <w:lvl w:ilvl="1" w:tplc="04100003" w:tentative="1">
+      <w:start w:val="1"/>
+      <w:numFmt w:val="bullet"/>
+      <w:lvlText w:val="o"/>
+      <w:lvlJc w:val="left"/>
+      <w:pPr>
+        <w:ind w:left="2145" w:hanging="360"/>
+      </w:pPr>
+      <w:rPr>
+        <w:rFonts w:ascii="Courier New" w:hAnsi="Courier New" w:cs="Courier New" w:hint="default"/>
+      </w:rPr>
+    </w:lvl>
+    <w:lvl w:ilvl="2" w:tplc="04100005" w:tentative="1">
+      <w:start w:val="1"/>
+      <w:numFmt w:val="bullet"/>
+      <w:lvlText w:val=""/>
+      <w:lvlJc w:val="left"/>
+      <w:pPr>
+        <w:ind w:left="2865" w:hanging="360"/>
+      </w:pPr>
+      <w:rPr>
+        <w:rFonts w:ascii="Wingdings" w:hAnsi="Wingdings" w:hint="default"/>
+      </w:rPr>
+    </w:lvl>
+    <w:lvl w:ilvl="3" w:tplc="04100001" w:tentative="1">
+      <w:start w:val="1"/>
+      <w:numFmt w:val="bullet"/>
+      <w:lvlText w:val=""/>
+      <w:lvlJc w:val="left"/>
+      <w:pPr>
+        <w:ind w:left="3585" w:hanging="360"/>
+      </w:pPr>
+      <w:rPr>
+        <w:rFonts w:ascii="Symbol" w:hAnsi="Symbol" w:hint="default"/>
+      </w:rPr>
+    </w:lvl>
+    <w:lvl w:ilvl="4" w:tplc="04100003" w:tentative="1">
+      <w:start w:val="1"/>
+      <w:numFmt w:val="bullet"/>
+      <w:lvlText w:val="o"/>
+      <w:lvlJc w:val="left"/>
+      <w:pPr>
+        <w:ind w:left="4305" w:hanging="360"/>
+      </w:pPr>
+      <w:rPr>
+        <w:rFonts w:ascii="Courier New" w:hAnsi="Courier New" w:cs="Courier New" w:hint="default"/>
+      </w:rPr>
+    </w:lvl>
+    <w:lvl w:ilvl="5" w:tplc="04100005" w:tentative="1">
+      <w:start w:val="1"/>
+      <w:numFmt w:val="bullet"/>
+      <w:lvlText w:val=""/>
+      <w:lvlJc w:val="left"/>
+      <w:pPr>
+        <w:ind w:left="5025" w:hanging="360"/>
+      </w:pPr>
+      <w:rPr>
+        <w:rFonts w:ascii="Wingdings" w:hAnsi="Wingdings" w:hint="default"/>
+      </w:rPr>
+    </w:lvl>
+    <w:lvl w:ilvl="6" w:tplc="04100001" w:tentative="1">
+      <w:start w:val="1"/>
+      <w:numFmt w:val="bullet"/>
+      <w:lvlText w:val=""/>
+      <w:lvlJc w:val="left"/>
+      <w:pPr>
+        <w:ind w:left="5745" w:hanging="360"/>
+      </w:pPr>
+      <w:rPr>
+        <w:rFonts w:ascii="Symbol" w:hAnsi="Symbol" w:hint="default"/>
+      </w:rPr>
+    </w:lvl>
+    <w:lvl w:ilvl="7" w:tplc="04100003" w:tentative="1">
+      <w:start w:val="1"/>
+      <w:numFmt w:val="bullet"/>
+      <w:lvlText w:val="o"/>
+      <w:lvlJc w:val="left"/>
+      <w:pPr>
+        <w:ind w:left="6465" w:hanging="360"/>
+      </w:pPr>
+      <w:rPr>
+        <w:rFonts w:ascii="Courier New" w:hAnsi="Courier New" w:cs="Courier New" w:hint="default"/>
+      </w:rPr>
+    </w:lvl>
+    <w:lvl w:ilvl="8" w:tplc="04100005" w:tentative="1">
+      <w:start w:val="1"/>
+      <w:numFmt w:val="bullet"/>
+      <w:lvlText w:val=""/>
+      <w:lvlJc w:val="left"/>
+      <w:pPr>
+        <w:ind w:left="7185" w:hanging="360"/>
+      </w:pPr>
+      <w:rPr>
+        <w:rFonts w:ascii="Wingdings" w:hAnsi="Wingdings" w:hint="default"/>
+      </w:rPr>
+    </w:lvl>
+  </w:abstractNum>
+  <w:abstractNum w:abstractNumId="3" w15:restartNumberingAfterBreak="0">
+    <w:nsid w:val="58F87D1F"/>
+    <w:multiLevelType w:val="hybridMultilevel"/>
+    <w:tmpl w:val="DD801FAA"/>
+    <w:lvl w:ilvl="0" w:tplc="0410000F">
+      <w:start w:val="1"/>
+      <w:numFmt w:val="decimal"/>
+      <w:lvlText w:val="%1."/>
+      <w:lvlJc w:val="left"/>
+      <w:pPr>
+        <w:ind w:left="720" w:hanging="360"/>
+      </w:pPr>
+      <w:rPr>
+        <w:rFonts w:hint="default"/>
+      </w:rPr>
+    </w:lvl>
+    <w:lvl w:ilvl="1" w:tplc="04100019" w:tentative="1">
+      <w:start w:val="1"/>
+      <w:numFmt w:val="lowerLetter"/>
+      <w:lvlText w:val="%2."/>
+      <w:lvlJc w:val="left"/>
+      <w:pPr>
+        <w:ind w:left="1440" w:hanging="360"/>
+      </w:pPr>
+    </w:lvl>
+    <w:lvl w:ilvl="2" w:tplc="0410001B" w:tentative="1">
+      <w:start w:val="1"/>
+      <w:numFmt w:val="lowerRoman"/>
+      <w:lvlText w:val="%3."/>
+      <w:lvlJc w:val="right"/>
+      <w:pPr>
+        <w:ind w:left="2160" w:hanging="180"/>
+      </w:pPr>
+    </w:lvl>
+    <w:lvl w:ilvl="3" w:tplc="0410000F" w:tentative="1">
+      <w:start w:val="1"/>
+      <w:numFmt w:val="decimal"/>
+      <w:lvlText w:val="%4."/>
+      <w:lvlJc w:val="left"/>
+      <w:pPr>
+        <w:ind w:left="2880" w:hanging="360"/>
+      </w:pPr>
+    </w:lvl>
+    <w:lvl w:ilvl="4" w:tplc="04100019" w:tentative="1">
+      <w:start w:val="1"/>
+      <w:numFmt w:val="lowerLetter"/>
+      <w:lvlText w:val="%5."/>
+      <w:lvlJc w:val="left"/>
+      <w:pPr>
+        <w:ind w:left="3600" w:hanging="360"/>
+      </w:pPr>
+    </w:lvl>
+    <w:lvl w:ilvl="5" w:tplc="0410001B" w:tentative="1">
+      <w:start w:val="1"/>
+      <w:numFmt w:val="lowerRoman"/>
+      <w:lvlText w:val="%6."/>
+      <w:lvlJc w:val="right"/>
+      <w:pPr>
+        <w:ind w:left="4320" w:hanging="180"/>
+      </w:pPr>
+    </w:lvl>
+    <w:lvl w:ilvl="6" w:tplc="0410000F" w:tentative="1">
+      <w:start w:val="1"/>
+      <w:numFmt w:val="decimal"/>
+      <w:lvlText w:val="%7."/>
+      <w:lvlJc w:val="left"/>
+      <w:pPr>
+        <w:ind w:left="5040" w:hanging="360"/>
+      </w:pPr>
+    </w:lvl>
+    <w:lvl w:ilvl="7" w:tplc="04100019" w:tentative="1">
+      <w:start w:val="1"/>
+      <w:numFmt w:val="lowerLetter"/>
+      <w:lvlText w:val="%8."/>
+      <w:lvlJc w:val="left"/>
+      <w:pPr>
+        <w:ind w:left="5760" w:hanging="360"/>
+      </w:pPr>
+    </w:lvl>
+    <w:lvl w:ilvl="8" w:tplc="0410001B" w:tentative="1">
+      <w:start w:val="1"/>
+      <w:numFmt w:val="lowerRoman"/>
+      <w:lvlText w:val="%9."/>
+      <w:lvlJc w:val="right"/>
+      <w:pPr>
+        <w:ind w:left="6480" w:hanging="180"/>
+      </w:pPr>
+    </w:lvl>
+  </w:abstractNum>
+  <w:abstractNum w:abstractNumId="4" w15:restartNumberingAfterBreak="0">
+    <w:nsid w:val="609A35D2"/>
+    <w:multiLevelType w:val="hybridMultilevel"/>
+    <w:tmpl w:val="69D8F5F4"/>
+    <w:lvl w:ilvl="0" w:tplc="22406940">
+      <w:start w:val="1"/>
+      <w:numFmt w:val="decimal"/>
+      <w:lvlText w:val="%1."/>
+      <w:lvlJc w:val="left"/>
+      <w:pPr>
+        <w:ind w:left="720" w:hanging="360"/>
+      </w:pPr>
+      <w:rPr>
+        <w:b w:val="0"/>
+        <w:bCs w:val="0"/>
+      </w:rPr>
+    </w:lvl>
+    <w:lvl w:ilvl="1" w:tplc="04100019" w:tentative="1">
+      <w:start w:val="1"/>
+      <w:numFmt w:val="lowerLetter"/>
+      <w:lvlText w:val="%2."/>
+      <w:lvlJc w:val="left"/>
+      <w:pPr>
+        <w:ind w:left="1440" w:hanging="360"/>
+      </w:pPr>
+    </w:lvl>
+    <w:lvl w:ilvl="2" w:tplc="0410001B" w:tentative="1">
+      <w:start w:val="1"/>
+      <w:numFmt w:val="lowerRoman"/>
+      <w:lvlText w:val="%3."/>
+      <w:lvlJc w:val="right"/>
+      <w:pPr>
+        <w:ind w:left="2160" w:hanging="180"/>
+      </w:pPr>
+    </w:lvl>
+    <w:lvl w:ilvl="3" w:tplc="0410000F" w:tentative="1">
+      <w:start w:val="1"/>
+      <w:numFmt w:val="decimal"/>
+      <w:lvlText w:val="%4."/>
+      <w:lvlJc w:val="left"/>
+      <w:pPr>
+        <w:ind w:left="2880" w:hanging="360"/>
+      </w:pPr>
+    </w:lvl>
+    <w:lvl w:ilvl="4" w:tplc="04100019" w:tentative="1">
+      <w:start w:val="1"/>
+      <w:numFmt w:val="lowerLetter"/>
+      <w:lvlText w:val="%5."/>
+      <w:lvlJc w:val="left"/>
+      <w:pPr>
+        <w:ind w:left="3600" w:hanging="360"/>
+      </w:pPr>
+    </w:lvl>
+    <w:lvl w:ilvl="5" w:tplc="0410001B" w:tentative="1">
+      <w:start w:val="1"/>
+      <w:numFmt w:val="lowerRoman"/>
+      <w:lvlText w:val="%6."/>
+      <w:lvlJc w:val="right"/>
+      <w:pPr>
+        <w:ind w:left="4320" w:hanging="180"/>
+      </w:pPr>
+    </w:lvl>
+    <w:lvl w:ilvl="6" w:tplc="0410000F" w:tentative="1">
+      <w:start w:val="1"/>
+      <w:numFmt w:val="decimal"/>
+      <w:lvlText w:val="%7."/>
+      <w:lvlJc w:val="left"/>
+      <w:pPr>
+        <w:ind w:left="5040" w:hanging="360"/>
+      </w:pPr>
+    </w:lvl>
+    <w:lvl w:ilvl="7" w:tplc="04100019" w:tentative="1">
+      <w:start w:val="1"/>
+      <w:numFmt w:val="lowerLetter"/>
+      <w:lvlText w:val="%8."/>
+      <w:lvlJc w:val="left"/>
+      <w:pPr>
+        <w:ind w:left="5760" w:hanging="360"/>
+      </w:pPr>
+    </w:lvl>
+    <w:lvl w:ilvl="8" w:tplc="0410001B" w:tentative="1">
+      <w:start w:val="1"/>
+      <w:numFmt w:val="lowerRoman"/>
+      <w:lvlText w:val="%9."/>
+      <w:lvlJc w:val="right"/>
+      <w:pPr>
+        <w:ind w:left="6480" w:hanging="180"/>
+      </w:pPr>
+    </w:lvl>
+  </w:abstractNum>
+  <w:abstractNum w:abstractNumId="5" w15:restartNumberingAfterBreak="0">
     <w:nsid w:val="66174BEA"/>
     <w:multiLevelType w:val="multilevel"/>
     <w:tmpl w:val="10724CAE"/>
@@ -1575,11 +2936,139 @@
       </w:rPr>
     </w:lvl>
   </w:abstractNum>
+  <w:abstractNum w:abstractNumId="6" w15:restartNumberingAfterBreak="0">
+    <w:nsid w:val="670E590B"/>
+    <w:multiLevelType w:val="hybridMultilevel"/>
+    <w:tmpl w:val="A9941662"/>
+    <w:lvl w:ilvl="0" w:tplc="04100001">
+      <w:start w:val="1"/>
+      <w:numFmt w:val="bullet"/>
+      <w:lvlText w:val=""/>
+      <w:lvlJc w:val="left"/>
+      <w:pPr>
+        <w:ind w:left="1425" w:hanging="360"/>
+      </w:pPr>
+      <w:rPr>
+        <w:rFonts w:ascii="Symbol" w:hAnsi="Symbol" w:hint="default"/>
+      </w:rPr>
+    </w:lvl>
+    <w:lvl w:ilvl="1" w:tplc="04100003">
+      <w:start w:val="1"/>
+      <w:numFmt w:val="bullet"/>
+      <w:lvlText w:val="o"/>
+      <w:lvlJc w:val="left"/>
+      <w:pPr>
+        <w:ind w:left="2145" w:hanging="360"/>
+      </w:pPr>
+      <w:rPr>
+        <w:rFonts w:ascii="Courier New" w:hAnsi="Courier New" w:cs="Courier New" w:hint="default"/>
+      </w:rPr>
+    </w:lvl>
+    <w:lvl w:ilvl="2" w:tplc="04100005" w:tentative="1">
+      <w:start w:val="1"/>
+      <w:numFmt w:val="bullet"/>
+      <w:lvlText w:val=""/>
+      <w:lvlJc w:val="left"/>
+      <w:pPr>
+        <w:ind w:left="2865" w:hanging="360"/>
+      </w:pPr>
+      <w:rPr>
+        <w:rFonts w:ascii="Wingdings" w:hAnsi="Wingdings" w:hint="default"/>
+      </w:rPr>
+    </w:lvl>
+    <w:lvl w:ilvl="3" w:tplc="04100001" w:tentative="1">
+      <w:start w:val="1"/>
+      <w:numFmt w:val="bullet"/>
+      <w:lvlText w:val=""/>
+      <w:lvlJc w:val="left"/>
+      <w:pPr>
+        <w:ind w:left="3585" w:hanging="360"/>
+      </w:pPr>
+      <w:rPr>
+        <w:rFonts w:ascii="Symbol" w:hAnsi="Symbol" w:hint="default"/>
+      </w:rPr>
+    </w:lvl>
+    <w:lvl w:ilvl="4" w:tplc="04100003" w:tentative="1">
+      <w:start w:val="1"/>
+      <w:numFmt w:val="bullet"/>
+      <w:lvlText w:val="o"/>
+      <w:lvlJc w:val="left"/>
+      <w:pPr>
+        <w:ind w:left="4305" w:hanging="360"/>
+      </w:pPr>
+      <w:rPr>
+        <w:rFonts w:ascii="Courier New" w:hAnsi="Courier New" w:cs="Courier New" w:hint="default"/>
+      </w:rPr>
+    </w:lvl>
+    <w:lvl w:ilvl="5" w:tplc="04100005" w:tentative="1">
+      <w:start w:val="1"/>
+      <w:numFmt w:val="bullet"/>
+      <w:lvlText w:val=""/>
+      <w:lvlJc w:val="left"/>
+      <w:pPr>
+        <w:ind w:left="5025" w:hanging="360"/>
+      </w:pPr>
+      <w:rPr>
+        <w:rFonts w:ascii="Wingdings" w:hAnsi="Wingdings" w:hint="default"/>
+      </w:rPr>
+    </w:lvl>
+    <w:lvl w:ilvl="6" w:tplc="04100001" w:tentative="1">
+      <w:start w:val="1"/>
+      <w:numFmt w:val="bullet"/>
+      <w:lvlText w:val=""/>
+      <w:lvlJc w:val="left"/>
+      <w:pPr>
+        <w:ind w:left="5745" w:hanging="360"/>
+      </w:pPr>
+      <w:rPr>
+        <w:rFonts w:ascii="Symbol" w:hAnsi="Symbol" w:hint="default"/>
+      </w:rPr>
+    </w:lvl>
+    <w:lvl w:ilvl="7" w:tplc="04100003" w:tentative="1">
+      <w:start w:val="1"/>
+      <w:numFmt w:val="bullet"/>
+      <w:lvlText w:val="o"/>
+      <w:lvlJc w:val="left"/>
+      <w:pPr>
+        <w:ind w:left="6465" w:hanging="360"/>
+      </w:pPr>
+      <w:rPr>
+        <w:rFonts w:ascii="Courier New" w:hAnsi="Courier New" w:cs="Courier New" w:hint="default"/>
+      </w:rPr>
+    </w:lvl>
+    <w:lvl w:ilvl="8" w:tplc="04100005" w:tentative="1">
+      <w:start w:val="1"/>
+      <w:numFmt w:val="bullet"/>
+      <w:lvlText w:val=""/>
+      <w:lvlJc w:val="left"/>
+      <w:pPr>
+        <w:ind w:left="7185" w:hanging="360"/>
+      </w:pPr>
+      <w:rPr>
+        <w:rFonts w:ascii="Wingdings" w:hAnsi="Wingdings" w:hint="default"/>
+      </w:rPr>
+    </w:lvl>
+  </w:abstractNum>
   <w:num w:numId="1" w16cid:durableId="1434352364">
-    <w:abstractNumId w:val="1"/>
+    <w:abstractNumId w:val="5"/>
   </w:num>
   <w:num w:numId="2" w16cid:durableId="137383385">
     <w:abstractNumId w:val="0"/>
+  </w:num>
+  <w:num w:numId="3" w16cid:durableId="2140612581">
+    <w:abstractNumId w:val="2"/>
+  </w:num>
+  <w:num w:numId="4" w16cid:durableId="2106531010">
+    <w:abstractNumId w:val="6"/>
+  </w:num>
+  <w:num w:numId="5" w16cid:durableId="2034107331">
+    <w:abstractNumId w:val="3"/>
+  </w:num>
+  <w:num w:numId="6" w16cid:durableId="1533616745">
+    <w:abstractNumId w:val="4"/>
+  </w:num>
+  <w:num w:numId="7" w16cid:durableId="1979604525">
+    <w:abstractNumId w:val="1"/>
   </w:num>
 </w:numbering>
 </file>
@@ -2109,6 +3598,17 @@
       <w14:ligatures w14:val="none"/>
     </w:rPr>
   </w:style>
+  <w:style w:type="paragraph" w:styleId="Paragrafoelenco">
+    <w:name w:val="List Paragraph"/>
+    <w:basedOn w:val="Normale"/>
+    <w:uiPriority w:val="34"/>
+    <w:qFormat/>
+    <w:rsid w:val="003D73D0"/>
+    <w:pPr>
+      <w:ind w:left="720"/>
+      <w:contextualSpacing/>
+    </w:pPr>
+  </w:style>
 </w:styles>
 </file>
 

</xml_diff>

<commit_message>
tolto alert update doc
</commit_message>
<xml_diff>
--- a/Documentazione/Bonsai Store.docx
+++ b/Documentazione/Bonsai Store.docx
@@ -373,21 +373,8 @@
           <w:lang w:eastAsia="it-IT"/>
           <w14:ligatures w14:val="none"/>
         </w:rPr>
-        <w:t xml:space="preserve">utente può visualizzare </w:t>
-      </w:r>
-      <w:proofErr w:type="gramStart"/>
-      <w:r>
-        <w:rPr>
-          <w:rFonts w:eastAsia="Times New Roman" w:cstheme="minorHAnsi"/>
-          <w:kern w:val="0"/>
-          <w:sz w:val="24"/>
-          <w:szCs w:val="24"/>
-          <w:lang w:eastAsia="it-IT"/>
-          <w14:ligatures w14:val="none"/>
-        </w:rPr>
-        <w:t>storico ordini</w:t>
-      </w:r>
-      <w:proofErr w:type="gramEnd"/>
+        <w:t>utente può visualizzare storico ordini</w:t>
+      </w:r>
     </w:p>
     <w:p>
       <w:pPr>
@@ -855,7 +842,6 @@
           <w14:ligatures w14:val="none"/>
         </w:rPr>
       </w:pPr>
-      <w:proofErr w:type="gramStart"/>
       <w:r>
         <w:rPr>
           <w:rFonts w:eastAsia="Times New Roman" w:cstheme="minorHAnsi"/>
@@ -867,7 +853,6 @@
         </w:rPr>
         <w:t>utenti(</w:t>
       </w:r>
-      <w:proofErr w:type="gramEnd"/>
       <w:r>
         <w:rPr>
           <w:rFonts w:eastAsia="Times New Roman" w:cstheme="minorHAnsi"/>
@@ -962,7 +947,6 @@
           <w14:ligatures w14:val="none"/>
         </w:rPr>
       </w:pPr>
-      <w:proofErr w:type="gramStart"/>
       <w:r>
         <w:rPr>
           <w:rFonts w:eastAsia="Times New Roman" w:cstheme="minorHAnsi"/>
@@ -974,7 +958,6 @@
         </w:rPr>
         <w:t>prodotti(</w:t>
       </w:r>
-      <w:proofErr w:type="gramEnd"/>
       <w:r>
         <w:rPr>
           <w:rFonts w:eastAsia="Times New Roman" w:cstheme="minorHAnsi"/>
@@ -1036,7 +1019,6 @@
           <w14:ligatures w14:val="none"/>
         </w:rPr>
       </w:pPr>
-      <w:proofErr w:type="gramStart"/>
       <w:r>
         <w:rPr>
           <w:rFonts w:eastAsia="Times New Roman" w:cstheme="minorHAnsi"/>
@@ -1049,7 +1031,6 @@
         <w:t>acquisti(</w:t>
       </w:r>
       <w:proofErr w:type="spellStart"/>
-      <w:proofErr w:type="gramEnd"/>
       <w:r>
         <w:rPr>
           <w:rFonts w:eastAsia="Times New Roman" w:cstheme="minorHAnsi"/>
@@ -1112,7 +1093,6 @@
         </w:rPr>
       </w:pPr>
       <w:proofErr w:type="spellStart"/>
-      <w:proofErr w:type="gramStart"/>
       <w:r>
         <w:rPr>
           <w:rFonts w:eastAsia="Times New Roman" w:cstheme="minorHAnsi"/>
@@ -1134,19 +1114,7 @@
           <w:lang w:eastAsia="it-IT"/>
           <w14:ligatures w14:val="none"/>
         </w:rPr>
-        <w:t xml:space="preserve"> ,</w:t>
-      </w:r>
-      <w:proofErr w:type="gramEnd"/>
-      <w:r>
-        <w:rPr>
-          <w:rFonts w:eastAsia="Times New Roman" w:cstheme="minorHAnsi"/>
-          <w:kern w:val="0"/>
-          <w:sz w:val="28"/>
-          <w:szCs w:val="28"/>
-          <w:lang w:eastAsia="it-IT"/>
-          <w14:ligatures w14:val="none"/>
-        </w:rPr>
-        <w:t xml:space="preserve"> </w:t>
+        <w:t xml:space="preserve"> , </w:t>
       </w:r>
       <w:proofErr w:type="spellStart"/>
       <w:r>
@@ -1690,13 +1658,13 @@
           <w:szCs w:val="28"/>
         </w:rPr>
         <w:drawing>
-          <wp:anchor distT="0" distB="0" distL="114300" distR="114300" simplePos="0" relativeHeight="251659264" behindDoc="0" locked="0" layoutInCell="1" allowOverlap="1" wp14:anchorId="4C0260E8" wp14:editId="265F6444">
+          <wp:anchor distT="0" distB="0" distL="114300" distR="114300" simplePos="0" relativeHeight="251660288" behindDoc="0" locked="0" layoutInCell="1" allowOverlap="1" wp14:anchorId="4C0260E8" wp14:editId="1E67E278">
             <wp:simplePos x="0" y="0"/>
             <wp:positionH relativeFrom="margin">
-              <wp:align>left</wp:align>
+              <wp:posOffset>0</wp:posOffset>
             </wp:positionH>
             <wp:positionV relativeFrom="paragraph">
-              <wp:posOffset>2145665</wp:posOffset>
+              <wp:posOffset>2212340</wp:posOffset>
             </wp:positionV>
             <wp:extent cx="5985510" cy="1790700"/>
             <wp:effectExtent l="0" t="0" r="0" b="0"/>
@@ -1760,13 +1728,13 @@
           <w:noProof/>
         </w:rPr>
         <w:drawing>
-          <wp:anchor distT="0" distB="0" distL="114300" distR="114300" simplePos="0" relativeHeight="251658240" behindDoc="1" locked="0" layoutInCell="1" allowOverlap="1" wp14:anchorId="662383AB" wp14:editId="4CA9B76C">
+          <wp:anchor distT="0" distB="0" distL="114300" distR="114300" simplePos="0" relativeHeight="251655168" behindDoc="1" locked="0" layoutInCell="1" allowOverlap="1" wp14:anchorId="662383AB" wp14:editId="245BD78B">
             <wp:simplePos x="0" y="0"/>
             <wp:positionH relativeFrom="margin">
-              <wp:align>left</wp:align>
+              <wp:posOffset>0</wp:posOffset>
             </wp:positionH>
             <wp:positionV relativeFrom="paragraph">
-              <wp:posOffset>283845</wp:posOffset>
+              <wp:posOffset>379095</wp:posOffset>
             </wp:positionV>
             <wp:extent cx="5991225" cy="1794510"/>
             <wp:effectExtent l="0" t="0" r="9525" b="0"/>
@@ -1830,7 +1798,21 @@
           <w:sz w:val="28"/>
           <w:szCs w:val="28"/>
         </w:rPr>
-        <w:t xml:space="preserve"> premere su “</w:t>
+        <w:t xml:space="preserve"> </w:t>
+      </w:r>
+      <w:r>
+        <w:rPr>
+          <w:sz w:val="28"/>
+          <w:szCs w:val="28"/>
+        </w:rPr>
+        <w:t>P</w:t>
+      </w:r>
+      <w:r>
+        <w:rPr>
+          <w:sz w:val="28"/>
+          <w:szCs w:val="28"/>
+        </w:rPr>
+        <w:t>remere su “</w:t>
       </w:r>
       <w:proofErr w:type="spellStart"/>
       <w:r>
@@ -2163,7 +2145,6 @@
           <w:u w:val="single"/>
         </w:rPr>
       </w:pPr>
-      <w:proofErr w:type="gramStart"/>
       <w:r>
         <w:rPr>
           <w:b/>
@@ -2174,7 +2155,6 @@
         </w:rPr>
         <w:t>Storico ordini</w:t>
       </w:r>
-      <w:proofErr w:type="gramEnd"/>
     </w:p>
     <w:p>
       <w:pPr>

</xml_diff>

<commit_message>
Aggiunto schema E/R alla documentazione, aggiunto immagini e descrizione di come comprare un bonsai nek manuale utente
</commit_message>
<xml_diff>
--- a/Documentazione/Bonsai Store.docx
+++ b/Documentazione/Bonsai Store.docx
@@ -373,8 +373,21 @@
           <w:lang w:eastAsia="it-IT"/>
           <w14:ligatures w14:val="none"/>
         </w:rPr>
-        <w:t>utente può visualizzare storico ordini</w:t>
-      </w:r>
+        <w:t xml:space="preserve">utente può visualizzare </w:t>
+      </w:r>
+      <w:proofErr w:type="gramStart"/>
+      <w:r>
+        <w:rPr>
+          <w:rFonts w:eastAsia="Times New Roman" w:cstheme="minorHAnsi"/>
+          <w:kern w:val="0"/>
+          <w:sz w:val="24"/>
+          <w:szCs w:val="24"/>
+          <w:lang w:eastAsia="it-IT"/>
+          <w14:ligatures w14:val="none"/>
+        </w:rPr>
+        <w:t>storico ordini</w:t>
+      </w:r>
+      <w:proofErr w:type="gramEnd"/>
     </w:p>
     <w:p>
       <w:pPr>
@@ -744,6 +757,32 @@
     <w:p>
       <w:pPr>
         <w:spacing w:before="100" w:beforeAutospacing="1" w:after="100" w:afterAutospacing="1" w:line="240" w:lineRule="auto"/>
+        <w:rPr>
+          <w:rFonts w:eastAsia="Times New Roman" w:cstheme="minorHAnsi"/>
+          <w:kern w:val="0"/>
+          <w:sz w:val="24"/>
+          <w:szCs w:val="24"/>
+          <w:lang w:eastAsia="it-IT"/>
+          <w14:ligatures w14:val="none"/>
+        </w:rPr>
+      </w:pPr>
+    </w:p>
+    <w:p>
+      <w:pPr>
+        <w:spacing w:before="100" w:beforeAutospacing="1" w:after="100" w:afterAutospacing="1" w:line="240" w:lineRule="auto"/>
+        <w:rPr>
+          <w:rFonts w:eastAsia="Times New Roman" w:cstheme="minorHAnsi"/>
+          <w:kern w:val="0"/>
+          <w:sz w:val="24"/>
+          <w:szCs w:val="24"/>
+          <w:lang w:eastAsia="it-IT"/>
+          <w14:ligatures w14:val="none"/>
+        </w:rPr>
+      </w:pPr>
+    </w:p>
+    <w:p>
+      <w:pPr>
+        <w:spacing w:before="100" w:beforeAutospacing="1" w:after="100" w:afterAutospacing="1" w:line="240" w:lineRule="auto"/>
         <w:outlineLvl w:val="1"/>
         <w:rPr>
           <w:rFonts w:eastAsia="Times New Roman" w:cstheme="minorHAnsi"/>
@@ -761,12 +800,82 @@
           <w:rFonts w:eastAsia="Times New Roman" w:cstheme="minorHAnsi"/>
           <w:b/>
           <w:bCs/>
+          <w:noProof/>
           <w:kern w:val="0"/>
           <w:sz w:val="36"/>
           <w:szCs w:val="36"/>
           <w:lang w:eastAsia="it-IT"/>
           <w14:ligatures w14:val="none"/>
         </w:rPr>
+        <w:lastRenderedPageBreak/>
+        <w:drawing>
+          <wp:anchor distT="0" distB="0" distL="114300" distR="114300" simplePos="0" relativeHeight="251669504" behindDoc="0" locked="0" layoutInCell="1" allowOverlap="1" wp14:anchorId="741DA806" wp14:editId="0747F95B">
+            <wp:simplePos x="0" y="0"/>
+            <wp:positionH relativeFrom="column">
+              <wp:posOffset>447675</wp:posOffset>
+            </wp:positionH>
+            <wp:positionV relativeFrom="paragraph">
+              <wp:posOffset>600075</wp:posOffset>
+            </wp:positionV>
+            <wp:extent cx="4886325" cy="6486525"/>
+            <wp:effectExtent l="0" t="0" r="0" b="0"/>
+            <wp:wrapTopAndBottom/>
+            <wp:docPr id="18" name="Immagine 18"/>
+            <wp:cNvGraphicFramePr>
+              <a:graphicFrameLocks xmlns:a="http://schemas.openxmlformats.org/drawingml/2006/main" noChangeAspect="1"/>
+            </wp:cNvGraphicFramePr>
+            <a:graphic xmlns:a="http://schemas.openxmlformats.org/drawingml/2006/main">
+              <a:graphicData uri="http://schemas.openxmlformats.org/drawingml/2006/picture">
+                <pic:pic xmlns:pic="http://schemas.openxmlformats.org/drawingml/2006/picture">
+                  <pic:nvPicPr>
+                    <pic:cNvPr id="0" name="Picture 1"/>
+                    <pic:cNvPicPr>
+                      <a:picLocks noChangeAspect="1" noChangeArrowheads="1"/>
+                    </pic:cNvPicPr>
+                  </pic:nvPicPr>
+                  <pic:blipFill>
+                    <a:blip r:embed="rId5">
+                      <a:extLst>
+                        <a:ext uri="{28A0092B-C50C-407E-A947-70E740481C1C}">
+                          <a14:useLocalDpi xmlns:a14="http://schemas.microsoft.com/office/drawing/2010/main" val="0"/>
+                        </a:ext>
+                      </a:extLst>
+                    </a:blip>
+                    <a:srcRect/>
+                    <a:stretch>
+                      <a:fillRect/>
+                    </a:stretch>
+                  </pic:blipFill>
+                  <pic:spPr bwMode="auto">
+                    <a:xfrm>
+                      <a:off x="0" y="0"/>
+                      <a:ext cx="4886325" cy="6486525"/>
+                    </a:xfrm>
+                    <a:prstGeom prst="rect">
+                      <a:avLst/>
+                    </a:prstGeom>
+                    <a:noFill/>
+                    <a:ln>
+                      <a:noFill/>
+                    </a:ln>
+                  </pic:spPr>
+                </pic:pic>
+              </a:graphicData>
+            </a:graphic>
+          </wp:anchor>
+        </w:drawing>
+      </w:r>
+      <w:r>
+        <w:rPr>
+          <w:rFonts w:eastAsia="Times New Roman" w:cstheme="minorHAnsi"/>
+          <w:b/>
+          <w:bCs/>
+          <w:kern w:val="0"/>
+          <w:sz w:val="36"/>
+          <w:szCs w:val="36"/>
+          <w:lang w:eastAsia="it-IT"/>
+          <w14:ligatures w14:val="none"/>
+        </w:rPr>
         <w:t>Schema E/R</w:t>
       </w:r>
     </w:p>
@@ -785,7 +894,11 @@
           <w14:ligatures w14:val="none"/>
         </w:rPr>
       </w:pPr>
-      <w:r>
+    </w:p>
+    <w:p>
+      <w:pPr>
+        <w:spacing w:before="100" w:beforeAutospacing="1" w:after="100" w:afterAutospacing="1" w:line="240" w:lineRule="auto"/>
+        <w:outlineLvl w:val="1"/>
         <w:rPr>
           <w:rFonts w:eastAsia="Times New Roman" w:cstheme="minorHAnsi"/>
           <w:b/>
@@ -796,7 +909,19 @@
           <w:lang w:eastAsia="it-IT"/>
           <w14:ligatures w14:val="none"/>
         </w:rPr>
-        <w:t>Schema E/R Semplificato</w:t>
+      </w:pPr>
+      <w:r>
+        <w:rPr>
+          <w:rFonts w:eastAsia="Times New Roman" w:cstheme="minorHAnsi"/>
+          <w:b/>
+          <w:bCs/>
+          <w:kern w:val="0"/>
+          <w:sz w:val="36"/>
+          <w:szCs w:val="36"/>
+          <w:lang w:eastAsia="it-IT"/>
+          <w14:ligatures w14:val="none"/>
+        </w:rPr>
+        <w:t>Schema Logico</w:t>
       </w:r>
     </w:p>
     <w:p>
@@ -805,6 +930,346 @@
         <w:outlineLvl w:val="1"/>
         <w:rPr>
           <w:rFonts w:eastAsia="Times New Roman" w:cstheme="minorHAnsi"/>
+          <w:kern w:val="0"/>
+          <w:sz w:val="28"/>
+          <w:szCs w:val="28"/>
+          <w:lang w:eastAsia="it-IT"/>
+          <w14:ligatures w14:val="none"/>
+        </w:rPr>
+      </w:pPr>
+      <w:proofErr w:type="gramStart"/>
+      <w:r>
+        <w:rPr>
+          <w:rFonts w:eastAsia="Times New Roman" w:cstheme="minorHAnsi"/>
+          <w:kern w:val="0"/>
+          <w:sz w:val="28"/>
+          <w:szCs w:val="28"/>
+          <w:lang w:eastAsia="it-IT"/>
+          <w14:ligatures w14:val="none"/>
+        </w:rPr>
+        <w:t>utenti(</w:t>
+      </w:r>
+      <w:proofErr w:type="gramEnd"/>
+      <w:r>
+        <w:rPr>
+          <w:rFonts w:eastAsia="Times New Roman" w:cstheme="minorHAnsi"/>
+          <w:kern w:val="0"/>
+          <w:sz w:val="28"/>
+          <w:szCs w:val="28"/>
+          <w:u w:val="single"/>
+          <w:lang w:eastAsia="it-IT"/>
+          <w14:ligatures w14:val="none"/>
+        </w:rPr>
+        <w:t>username</w:t>
+      </w:r>
+      <w:r>
+        <w:rPr>
+          <w:rFonts w:eastAsia="Times New Roman" w:cstheme="minorHAnsi"/>
+          <w:kern w:val="0"/>
+          <w:sz w:val="28"/>
+          <w:szCs w:val="28"/>
+          <w:lang w:eastAsia="it-IT"/>
+          <w14:ligatures w14:val="none"/>
+        </w:rPr>
+        <w:t xml:space="preserve"> ,</w:t>
+      </w:r>
+      <w:r>
+        <w:rPr>
+          <w:rFonts w:eastAsia="Times New Roman" w:cstheme="minorHAnsi"/>
+          <w:kern w:val="0"/>
+          <w:sz w:val="28"/>
+          <w:szCs w:val="28"/>
+          <w:lang w:eastAsia="it-IT"/>
+          <w14:ligatures w14:val="none"/>
+        </w:rPr>
+        <w:t xml:space="preserve"> </w:t>
+      </w:r>
+      <w:r>
+        <w:rPr>
+          <w:rFonts w:eastAsia="Times New Roman" w:cstheme="minorHAnsi"/>
+          <w:kern w:val="0"/>
+          <w:sz w:val="28"/>
+          <w:szCs w:val="28"/>
+          <w:lang w:eastAsia="it-IT"/>
+          <w14:ligatures w14:val="none"/>
+        </w:rPr>
+        <w:t xml:space="preserve">password </w:t>
+      </w:r>
+      <w:r>
+        <w:rPr>
+          <w:rFonts w:eastAsia="Times New Roman" w:cstheme="minorHAnsi"/>
+          <w:kern w:val="0"/>
+          <w:sz w:val="28"/>
+          <w:szCs w:val="28"/>
+          <w:lang w:eastAsia="it-IT"/>
+          <w14:ligatures w14:val="none"/>
+        </w:rPr>
+        <w:t xml:space="preserve">,nome ,cognome, indirizzo, </w:t>
+      </w:r>
+      <w:proofErr w:type="spellStart"/>
+      <w:r>
+        <w:rPr>
+          <w:rFonts w:eastAsia="Times New Roman" w:cstheme="minorHAnsi"/>
+          <w:kern w:val="0"/>
+          <w:sz w:val="28"/>
+          <w:szCs w:val="28"/>
+          <w:lang w:eastAsia="it-IT"/>
+          <w14:ligatures w14:val="none"/>
+        </w:rPr>
+        <w:t>datanascita</w:t>
+      </w:r>
+      <w:proofErr w:type="spellEnd"/>
+      <w:r>
+        <w:rPr>
+          <w:rFonts w:eastAsia="Times New Roman" w:cstheme="minorHAnsi"/>
+          <w:kern w:val="0"/>
+          <w:sz w:val="28"/>
+          <w:szCs w:val="28"/>
+          <w:lang w:eastAsia="it-IT"/>
+          <w14:ligatures w14:val="none"/>
+        </w:rPr>
+        <w:t>)</w:t>
+      </w:r>
+    </w:p>
+    <w:p>
+      <w:pPr>
+        <w:spacing w:before="100" w:beforeAutospacing="1" w:after="100" w:afterAutospacing="1" w:line="240" w:lineRule="auto"/>
+        <w:outlineLvl w:val="1"/>
+        <w:rPr>
+          <w:rFonts w:eastAsia="Times New Roman" w:cstheme="minorHAnsi"/>
+          <w:kern w:val="0"/>
+          <w:sz w:val="28"/>
+          <w:szCs w:val="28"/>
+          <w:lang w:eastAsia="it-IT"/>
+          <w14:ligatures w14:val="none"/>
+        </w:rPr>
+      </w:pPr>
+      <w:proofErr w:type="gramStart"/>
+      <w:r>
+        <w:rPr>
+          <w:rFonts w:eastAsia="Times New Roman" w:cstheme="minorHAnsi"/>
+          <w:kern w:val="0"/>
+          <w:sz w:val="28"/>
+          <w:szCs w:val="28"/>
+          <w:lang w:eastAsia="it-IT"/>
+          <w14:ligatures w14:val="none"/>
+        </w:rPr>
+        <w:t>prodotti(</w:t>
+      </w:r>
+      <w:proofErr w:type="gramEnd"/>
+      <w:r>
+        <w:rPr>
+          <w:rFonts w:eastAsia="Times New Roman" w:cstheme="minorHAnsi"/>
+          <w:kern w:val="0"/>
+          <w:sz w:val="28"/>
+          <w:szCs w:val="28"/>
+          <w:u w:val="single"/>
+          <w:lang w:eastAsia="it-IT"/>
+          <w14:ligatures w14:val="none"/>
+        </w:rPr>
+        <w:t>id</w:t>
+      </w:r>
+      <w:r>
+        <w:rPr>
+          <w:rFonts w:eastAsia="Times New Roman" w:cstheme="minorHAnsi"/>
+          <w:kern w:val="0"/>
+          <w:sz w:val="28"/>
+          <w:szCs w:val="28"/>
+          <w:lang w:eastAsia="it-IT"/>
+          <w14:ligatures w14:val="none"/>
+        </w:rPr>
+        <w:t xml:space="preserve">, nome, prezzo, </w:t>
+      </w:r>
+      <w:proofErr w:type="spellStart"/>
+      <w:r>
+        <w:rPr>
+          <w:rFonts w:eastAsia="Times New Roman" w:cstheme="minorHAnsi"/>
+          <w:kern w:val="0"/>
+          <w:sz w:val="28"/>
+          <w:szCs w:val="28"/>
+          <w:lang w:eastAsia="it-IT"/>
+          <w14:ligatures w14:val="none"/>
+        </w:rPr>
+        <w:t>nomeimg</w:t>
+      </w:r>
+      <w:proofErr w:type="spellEnd"/>
+      <w:r>
+        <w:rPr>
+          <w:rFonts w:eastAsia="Times New Roman" w:cstheme="minorHAnsi"/>
+          <w:kern w:val="0"/>
+          <w:sz w:val="28"/>
+          <w:szCs w:val="28"/>
+          <w:lang w:eastAsia="it-IT"/>
+          <w14:ligatures w14:val="none"/>
+        </w:rPr>
+        <w:t>)</w:t>
+      </w:r>
+    </w:p>
+    <w:p>
+      <w:pPr>
+        <w:spacing w:before="100" w:beforeAutospacing="1" w:after="100" w:afterAutospacing="1" w:line="240" w:lineRule="auto"/>
+        <w:outlineLvl w:val="1"/>
+        <w:rPr>
+          <w:rFonts w:eastAsia="Times New Roman" w:cstheme="minorHAnsi"/>
+          <w:kern w:val="0"/>
+          <w:sz w:val="28"/>
+          <w:szCs w:val="28"/>
+          <w:lang w:eastAsia="it-IT"/>
+          <w14:ligatures w14:val="none"/>
+        </w:rPr>
+      </w:pPr>
+      <w:proofErr w:type="gramStart"/>
+      <w:r>
+        <w:rPr>
+          <w:rFonts w:eastAsia="Times New Roman" w:cstheme="minorHAnsi"/>
+          <w:kern w:val="0"/>
+          <w:sz w:val="28"/>
+          <w:szCs w:val="28"/>
+          <w:lang w:eastAsia="it-IT"/>
+          <w14:ligatures w14:val="none"/>
+        </w:rPr>
+        <w:t>acquisti(</w:t>
+      </w:r>
+      <w:proofErr w:type="spellStart"/>
+      <w:proofErr w:type="gramEnd"/>
+      <w:r>
+        <w:rPr>
+          <w:rFonts w:eastAsia="Times New Roman" w:cstheme="minorHAnsi"/>
+          <w:kern w:val="0"/>
+          <w:sz w:val="28"/>
+          <w:szCs w:val="28"/>
+          <w:lang w:eastAsia="it-IT"/>
+          <w14:ligatures w14:val="none"/>
+        </w:rPr>
+        <w:t>usr</w:t>
+      </w:r>
+      <w:proofErr w:type="spellEnd"/>
+      <w:r>
+        <w:rPr>
+          <w:rFonts w:eastAsia="Times New Roman" w:cstheme="minorHAnsi"/>
+          <w:kern w:val="0"/>
+          <w:sz w:val="28"/>
+          <w:szCs w:val="28"/>
+          <w:lang w:eastAsia="it-IT"/>
+          <w14:ligatures w14:val="none"/>
+        </w:rPr>
+        <w:t xml:space="preserve">*, </w:t>
+      </w:r>
+      <w:proofErr w:type="spellStart"/>
+      <w:r>
+        <w:rPr>
+          <w:rFonts w:eastAsia="Times New Roman" w:cstheme="minorHAnsi"/>
+          <w:kern w:val="0"/>
+          <w:sz w:val="28"/>
+          <w:szCs w:val="28"/>
+          <w:lang w:eastAsia="it-IT"/>
+          <w14:ligatures w14:val="none"/>
+        </w:rPr>
+        <w:t>idprod</w:t>
+      </w:r>
+      <w:proofErr w:type="spellEnd"/>
+      <w:r>
+        <w:rPr>
+          <w:rFonts w:eastAsia="Times New Roman" w:cstheme="minorHAnsi"/>
+          <w:kern w:val="0"/>
+          <w:sz w:val="28"/>
+          <w:szCs w:val="28"/>
+          <w:lang w:eastAsia="it-IT"/>
+          <w14:ligatures w14:val="none"/>
+        </w:rPr>
+        <w:t>*, data)</w:t>
+      </w:r>
+    </w:p>
+    <w:p>
+      <w:pPr>
+        <w:spacing w:before="100" w:beforeAutospacing="1" w:after="100" w:afterAutospacing="1" w:line="240" w:lineRule="auto"/>
+        <w:outlineLvl w:val="1"/>
+        <w:rPr>
+          <w:rFonts w:eastAsia="Times New Roman" w:cstheme="minorHAnsi"/>
+          <w:kern w:val="0"/>
+          <w:sz w:val="28"/>
+          <w:szCs w:val="28"/>
+          <w:lang w:eastAsia="it-IT"/>
+          <w14:ligatures w14:val="none"/>
+        </w:rPr>
+      </w:pPr>
+      <w:proofErr w:type="spellStart"/>
+      <w:r>
+        <w:rPr>
+          <w:rFonts w:eastAsia="Times New Roman" w:cstheme="minorHAnsi"/>
+          <w:kern w:val="0"/>
+          <w:sz w:val="28"/>
+          <w:szCs w:val="28"/>
+          <w:lang w:eastAsia="it-IT"/>
+          <w14:ligatures w14:val="none"/>
+        </w:rPr>
+        <w:t>usr</w:t>
+      </w:r>
+      <w:proofErr w:type="spellEnd"/>
+      <w:r>
+        <w:rPr>
+          <w:rFonts w:eastAsia="Times New Roman" w:cstheme="minorHAnsi"/>
+          <w:kern w:val="0"/>
+          <w:sz w:val="28"/>
+          <w:szCs w:val="28"/>
+          <w:lang w:eastAsia="it-IT"/>
+          <w14:ligatures w14:val="none"/>
+        </w:rPr>
+        <w:t xml:space="preserve">, </w:t>
+      </w:r>
+      <w:proofErr w:type="spellStart"/>
+      <w:r>
+        <w:rPr>
+          <w:rFonts w:eastAsia="Times New Roman" w:cstheme="minorHAnsi"/>
+          <w:kern w:val="0"/>
+          <w:sz w:val="28"/>
+          <w:szCs w:val="28"/>
+          <w:lang w:eastAsia="it-IT"/>
+          <w14:ligatures w14:val="none"/>
+        </w:rPr>
+        <w:t>idprod</w:t>
+      </w:r>
+      <w:proofErr w:type="spellEnd"/>
+      <w:r>
+        <w:rPr>
+          <w:rFonts w:eastAsia="Times New Roman" w:cstheme="minorHAnsi"/>
+          <w:kern w:val="0"/>
+          <w:sz w:val="28"/>
+          <w:szCs w:val="28"/>
+          <w:lang w:eastAsia="it-IT"/>
+          <w14:ligatures w14:val="none"/>
+        </w:rPr>
+        <w:t xml:space="preserve"> devono rispettare il vincolo di </w:t>
+      </w:r>
+      <w:r>
+        <w:rPr>
+          <w:rFonts w:eastAsia="Times New Roman" w:cstheme="minorHAnsi"/>
+          <w:kern w:val="0"/>
+          <w:sz w:val="28"/>
+          <w:szCs w:val="28"/>
+          <w:lang w:eastAsia="it-IT"/>
+          <w14:ligatures w14:val="none"/>
+        </w:rPr>
+        <w:t>integrità</w:t>
+      </w:r>
+      <w:r>
+        <w:rPr>
+          <w:rFonts w:eastAsia="Times New Roman" w:cstheme="minorHAnsi"/>
+          <w:kern w:val="0"/>
+          <w:sz w:val="28"/>
+          <w:szCs w:val="28"/>
+          <w:lang w:eastAsia="it-IT"/>
+          <w14:ligatures w14:val="none"/>
+        </w:rPr>
+        <w:t xml:space="preserve"> referenziale con username e id </w:t>
+      </w:r>
+    </w:p>
+    <w:p>
+      <w:pPr>
+        <w:spacing w:before="100" w:beforeAutospacing="1" w:after="100" w:afterAutospacing="1" w:line="240" w:lineRule="auto"/>
+        <w:outlineLvl w:val="1"/>
+        <w:rPr>
+          <w:rFonts w:eastAsia="Times New Roman" w:cstheme="minorHAnsi"/>
           <w:b/>
           <w:bCs/>
           <w:kern w:val="0"/>
@@ -826,387 +1291,6 @@
           <w14:ligatures w14:val="none"/>
         </w:rPr>
         <w:lastRenderedPageBreak/>
-        <w:t>Schema Logico</w:t>
-      </w:r>
-    </w:p>
-    <w:p>
-      <w:pPr>
-        <w:spacing w:before="100" w:beforeAutospacing="1" w:after="100" w:afterAutospacing="1" w:line="240" w:lineRule="auto"/>
-        <w:outlineLvl w:val="1"/>
-        <w:rPr>
-          <w:rFonts w:eastAsia="Times New Roman" w:cstheme="minorHAnsi"/>
-          <w:kern w:val="0"/>
-          <w:sz w:val="28"/>
-          <w:szCs w:val="28"/>
-          <w:lang w:eastAsia="it-IT"/>
-          <w14:ligatures w14:val="none"/>
-        </w:rPr>
-      </w:pPr>
-      <w:r>
-        <w:rPr>
-          <w:rFonts w:eastAsia="Times New Roman" w:cstheme="minorHAnsi"/>
-          <w:kern w:val="0"/>
-          <w:sz w:val="28"/>
-          <w:szCs w:val="28"/>
-          <w:lang w:eastAsia="it-IT"/>
-          <w14:ligatures w14:val="none"/>
-        </w:rPr>
-        <w:t>utenti(</w:t>
-      </w:r>
-      <w:r>
-        <w:rPr>
-          <w:rFonts w:eastAsia="Times New Roman" w:cstheme="minorHAnsi"/>
-          <w:kern w:val="0"/>
-          <w:sz w:val="28"/>
-          <w:szCs w:val="28"/>
-          <w:u w:val="single"/>
-          <w:lang w:eastAsia="it-IT"/>
-          <w14:ligatures w14:val="none"/>
-        </w:rPr>
-        <w:t>username</w:t>
-      </w:r>
-      <w:r>
-        <w:rPr>
-          <w:rFonts w:eastAsia="Times New Roman" w:cstheme="minorHAnsi"/>
-          <w:kern w:val="0"/>
-          <w:sz w:val="28"/>
-          <w:szCs w:val="28"/>
-          <w:lang w:eastAsia="it-IT"/>
-          <w14:ligatures w14:val="none"/>
-        </w:rPr>
-        <w:t xml:space="preserve"> ,</w:t>
-      </w:r>
-      <w:r>
-        <w:rPr>
-          <w:rFonts w:eastAsia="Times New Roman" w:cstheme="minorHAnsi"/>
-          <w:kern w:val="0"/>
-          <w:sz w:val="28"/>
-          <w:szCs w:val="28"/>
-          <w:lang w:eastAsia="it-IT"/>
-          <w14:ligatures w14:val="none"/>
-        </w:rPr>
-        <w:t xml:space="preserve"> </w:t>
-      </w:r>
-      <w:r>
-        <w:rPr>
-          <w:rFonts w:eastAsia="Times New Roman" w:cstheme="minorHAnsi"/>
-          <w:kern w:val="0"/>
-          <w:sz w:val="28"/>
-          <w:szCs w:val="28"/>
-          <w:lang w:eastAsia="it-IT"/>
-          <w14:ligatures w14:val="none"/>
-        </w:rPr>
-        <w:t xml:space="preserve">password </w:t>
-      </w:r>
-      <w:r>
-        <w:rPr>
-          <w:rFonts w:eastAsia="Times New Roman" w:cstheme="minorHAnsi"/>
-          <w:kern w:val="0"/>
-          <w:sz w:val="28"/>
-          <w:szCs w:val="28"/>
-          <w:lang w:eastAsia="it-IT"/>
-          <w14:ligatures w14:val="none"/>
-        </w:rPr>
-        <w:t xml:space="preserve">,nome ,cognome, indirizzo, </w:t>
-      </w:r>
-      <w:proofErr w:type="spellStart"/>
-      <w:r>
-        <w:rPr>
-          <w:rFonts w:eastAsia="Times New Roman" w:cstheme="minorHAnsi"/>
-          <w:kern w:val="0"/>
-          <w:sz w:val="28"/>
-          <w:szCs w:val="28"/>
-          <w:lang w:eastAsia="it-IT"/>
-          <w14:ligatures w14:val="none"/>
-        </w:rPr>
-        <w:t>datanascita</w:t>
-      </w:r>
-      <w:proofErr w:type="spellEnd"/>
-      <w:r>
-        <w:rPr>
-          <w:rFonts w:eastAsia="Times New Roman" w:cstheme="minorHAnsi"/>
-          <w:kern w:val="0"/>
-          <w:sz w:val="28"/>
-          <w:szCs w:val="28"/>
-          <w:lang w:eastAsia="it-IT"/>
-          <w14:ligatures w14:val="none"/>
-        </w:rPr>
-        <w:t>)</w:t>
-      </w:r>
-    </w:p>
-    <w:p>
-      <w:pPr>
-        <w:spacing w:before="100" w:beforeAutospacing="1" w:after="100" w:afterAutospacing="1" w:line="240" w:lineRule="auto"/>
-        <w:outlineLvl w:val="1"/>
-        <w:rPr>
-          <w:rFonts w:eastAsia="Times New Roman" w:cstheme="minorHAnsi"/>
-          <w:kern w:val="0"/>
-          <w:sz w:val="28"/>
-          <w:szCs w:val="28"/>
-          <w:lang w:eastAsia="it-IT"/>
-          <w14:ligatures w14:val="none"/>
-        </w:rPr>
-      </w:pPr>
-      <w:r>
-        <w:rPr>
-          <w:rFonts w:eastAsia="Times New Roman" w:cstheme="minorHAnsi"/>
-          <w:kern w:val="0"/>
-          <w:sz w:val="28"/>
-          <w:szCs w:val="28"/>
-          <w:lang w:eastAsia="it-IT"/>
-          <w14:ligatures w14:val="none"/>
-        </w:rPr>
-        <w:t>prodotti(</w:t>
-      </w:r>
-      <w:r>
-        <w:rPr>
-          <w:rFonts w:eastAsia="Times New Roman" w:cstheme="minorHAnsi"/>
-          <w:kern w:val="0"/>
-          <w:sz w:val="28"/>
-          <w:szCs w:val="28"/>
-          <w:u w:val="single"/>
-          <w:lang w:eastAsia="it-IT"/>
-          <w14:ligatures w14:val="none"/>
-        </w:rPr>
-        <w:t>id</w:t>
-      </w:r>
-      <w:r>
-        <w:rPr>
-          <w:rFonts w:eastAsia="Times New Roman" w:cstheme="minorHAnsi"/>
-          <w:kern w:val="0"/>
-          <w:sz w:val="28"/>
-          <w:szCs w:val="28"/>
-          <w:lang w:eastAsia="it-IT"/>
-          <w14:ligatures w14:val="none"/>
-        </w:rPr>
-        <w:t xml:space="preserve">, nome, prezzo, </w:t>
-      </w:r>
-      <w:proofErr w:type="spellStart"/>
-      <w:r>
-        <w:rPr>
-          <w:rFonts w:eastAsia="Times New Roman" w:cstheme="minorHAnsi"/>
-          <w:kern w:val="0"/>
-          <w:sz w:val="28"/>
-          <w:szCs w:val="28"/>
-          <w:lang w:eastAsia="it-IT"/>
-          <w14:ligatures w14:val="none"/>
-        </w:rPr>
-        <w:t>nomeimg</w:t>
-      </w:r>
-      <w:proofErr w:type="spellEnd"/>
-      <w:r>
-        <w:rPr>
-          <w:rFonts w:eastAsia="Times New Roman" w:cstheme="minorHAnsi"/>
-          <w:kern w:val="0"/>
-          <w:sz w:val="28"/>
-          <w:szCs w:val="28"/>
-          <w:lang w:eastAsia="it-IT"/>
-          <w14:ligatures w14:val="none"/>
-        </w:rPr>
-        <w:t>)</w:t>
-      </w:r>
-    </w:p>
-    <w:p>
-      <w:pPr>
-        <w:spacing w:before="100" w:beforeAutospacing="1" w:after="100" w:afterAutospacing="1" w:line="240" w:lineRule="auto"/>
-        <w:outlineLvl w:val="1"/>
-        <w:rPr>
-          <w:rFonts w:eastAsia="Times New Roman" w:cstheme="minorHAnsi"/>
-          <w:kern w:val="0"/>
-          <w:sz w:val="28"/>
-          <w:szCs w:val="28"/>
-          <w:lang w:eastAsia="it-IT"/>
-          <w14:ligatures w14:val="none"/>
-        </w:rPr>
-      </w:pPr>
-      <w:r>
-        <w:rPr>
-          <w:rFonts w:eastAsia="Times New Roman" w:cstheme="minorHAnsi"/>
-          <w:kern w:val="0"/>
-          <w:sz w:val="28"/>
-          <w:szCs w:val="28"/>
-          <w:lang w:eastAsia="it-IT"/>
-          <w14:ligatures w14:val="none"/>
-        </w:rPr>
-        <w:t>acquisti(</w:t>
-      </w:r>
-      <w:proofErr w:type="spellStart"/>
-      <w:r>
-        <w:rPr>
-          <w:rFonts w:eastAsia="Times New Roman" w:cstheme="minorHAnsi"/>
-          <w:kern w:val="0"/>
-          <w:sz w:val="28"/>
-          <w:szCs w:val="28"/>
-          <w:lang w:eastAsia="it-IT"/>
-          <w14:ligatures w14:val="none"/>
-        </w:rPr>
-        <w:t>usr</w:t>
-      </w:r>
-      <w:proofErr w:type="spellEnd"/>
-      <w:r>
-        <w:rPr>
-          <w:rFonts w:eastAsia="Times New Roman" w:cstheme="minorHAnsi"/>
-          <w:kern w:val="0"/>
-          <w:sz w:val="28"/>
-          <w:szCs w:val="28"/>
-          <w:lang w:eastAsia="it-IT"/>
-          <w14:ligatures w14:val="none"/>
-        </w:rPr>
-        <w:t xml:space="preserve">*, </w:t>
-      </w:r>
-      <w:proofErr w:type="spellStart"/>
-      <w:r>
-        <w:rPr>
-          <w:rFonts w:eastAsia="Times New Roman" w:cstheme="minorHAnsi"/>
-          <w:kern w:val="0"/>
-          <w:sz w:val="28"/>
-          <w:szCs w:val="28"/>
-          <w:lang w:eastAsia="it-IT"/>
-          <w14:ligatures w14:val="none"/>
-        </w:rPr>
-        <w:t>idprod</w:t>
-      </w:r>
-      <w:proofErr w:type="spellEnd"/>
-      <w:r>
-        <w:rPr>
-          <w:rFonts w:eastAsia="Times New Roman" w:cstheme="minorHAnsi"/>
-          <w:kern w:val="0"/>
-          <w:sz w:val="28"/>
-          <w:szCs w:val="28"/>
-          <w:lang w:eastAsia="it-IT"/>
-          <w14:ligatures w14:val="none"/>
-        </w:rPr>
-        <w:t>*, data)</w:t>
-      </w:r>
-    </w:p>
-    <w:p>
-      <w:pPr>
-        <w:spacing w:before="100" w:beforeAutospacing="1" w:after="100" w:afterAutospacing="1" w:line="240" w:lineRule="auto"/>
-        <w:outlineLvl w:val="1"/>
-        <w:rPr>
-          <w:rFonts w:eastAsia="Times New Roman" w:cstheme="minorHAnsi"/>
-          <w:kern w:val="0"/>
-          <w:sz w:val="28"/>
-          <w:szCs w:val="28"/>
-          <w:lang w:eastAsia="it-IT"/>
-          <w14:ligatures w14:val="none"/>
-        </w:rPr>
-      </w:pPr>
-      <w:proofErr w:type="spellStart"/>
-      <w:r>
-        <w:rPr>
-          <w:rFonts w:eastAsia="Times New Roman" w:cstheme="minorHAnsi"/>
-          <w:kern w:val="0"/>
-          <w:sz w:val="28"/>
-          <w:szCs w:val="28"/>
-          <w:lang w:eastAsia="it-IT"/>
-          <w14:ligatures w14:val="none"/>
-        </w:rPr>
-        <w:t>usr</w:t>
-      </w:r>
-      <w:proofErr w:type="spellEnd"/>
-      <w:r>
-        <w:rPr>
-          <w:rFonts w:eastAsia="Times New Roman" w:cstheme="minorHAnsi"/>
-          <w:kern w:val="0"/>
-          <w:sz w:val="28"/>
-          <w:szCs w:val="28"/>
-          <w:lang w:eastAsia="it-IT"/>
-          <w14:ligatures w14:val="none"/>
-        </w:rPr>
-        <w:t xml:space="preserve">, </w:t>
-      </w:r>
-      <w:proofErr w:type="spellStart"/>
-      <w:r>
-        <w:rPr>
-          <w:rFonts w:eastAsia="Times New Roman" w:cstheme="minorHAnsi"/>
-          <w:kern w:val="0"/>
-          <w:sz w:val="28"/>
-          <w:szCs w:val="28"/>
-          <w:lang w:eastAsia="it-IT"/>
-          <w14:ligatures w14:val="none"/>
-        </w:rPr>
-        <w:t>idprod</w:t>
-      </w:r>
-      <w:proofErr w:type="spellEnd"/>
-      <w:r>
-        <w:rPr>
-          <w:rFonts w:eastAsia="Times New Roman" w:cstheme="minorHAnsi"/>
-          <w:kern w:val="0"/>
-          <w:sz w:val="28"/>
-          <w:szCs w:val="28"/>
-          <w:lang w:eastAsia="it-IT"/>
-          <w14:ligatures w14:val="none"/>
-        </w:rPr>
-        <w:t xml:space="preserve"> devono rispettare il vincolo di </w:t>
-      </w:r>
-      <w:proofErr w:type="spellStart"/>
-      <w:r>
-        <w:rPr>
-          <w:rFonts w:eastAsia="Times New Roman" w:cstheme="minorHAnsi"/>
-          <w:kern w:val="0"/>
-          <w:sz w:val="28"/>
-          <w:szCs w:val="28"/>
-          <w:lang w:eastAsia="it-IT"/>
-          <w14:ligatures w14:val="none"/>
-        </w:rPr>
-        <w:t>integrita’</w:t>
-      </w:r>
-      <w:proofErr w:type="spellEnd"/>
-      <w:r>
-        <w:rPr>
-          <w:rFonts w:eastAsia="Times New Roman" w:cstheme="minorHAnsi"/>
-          <w:kern w:val="0"/>
-          <w:sz w:val="28"/>
-          <w:szCs w:val="28"/>
-          <w:lang w:eastAsia="it-IT"/>
-          <w14:ligatures w14:val="none"/>
-        </w:rPr>
-        <w:t xml:space="preserve"> referenziale con username e id </w:t>
-      </w:r>
-    </w:p>
-    <w:p>
-      <w:pPr>
-        <w:spacing w:before="100" w:beforeAutospacing="1" w:after="100" w:afterAutospacing="1" w:line="240" w:lineRule="auto"/>
-        <w:outlineLvl w:val="1"/>
-        <w:rPr>
-          <w:rFonts w:eastAsia="Times New Roman" w:cstheme="minorHAnsi"/>
-          <w:b/>
-          <w:bCs/>
-          <w:kern w:val="0"/>
-          <w:sz w:val="36"/>
-          <w:szCs w:val="36"/>
-          <w:lang w:eastAsia="it-IT"/>
-          <w14:ligatures w14:val="none"/>
-        </w:rPr>
-      </w:pPr>
-    </w:p>
-    <w:p>
-      <w:pPr>
-        <w:spacing w:before="100" w:beforeAutospacing="1" w:after="100" w:afterAutospacing="1" w:line="240" w:lineRule="auto"/>
-        <w:outlineLvl w:val="1"/>
-        <w:rPr>
-          <w:rFonts w:eastAsia="Times New Roman" w:cstheme="minorHAnsi"/>
-          <w:b/>
-          <w:bCs/>
-          <w:kern w:val="0"/>
-          <w:sz w:val="36"/>
-          <w:szCs w:val="36"/>
-          <w:lang w:eastAsia="it-IT"/>
-          <w14:ligatures w14:val="none"/>
-        </w:rPr>
-      </w:pPr>
-      <w:r>
-        <w:rPr>
-          <w:rFonts w:eastAsia="Times New Roman" w:cstheme="minorHAnsi"/>
-          <w:b/>
-          <w:bCs/>
-          <w:kern w:val="0"/>
-          <w:sz w:val="36"/>
-          <w:szCs w:val="36"/>
-          <w:lang w:eastAsia="it-IT"/>
-          <w14:ligatures w14:val="none"/>
-        </w:rPr>
         <w:t>Manuale di Utilizzo</w:t>
       </w:r>
     </w:p>
@@ -1547,6 +1631,54 @@
     <w:p>
       <w:pPr>
         <w:rPr>
+          <w:sz w:val="32"/>
+          <w:szCs w:val="32"/>
+        </w:rPr>
+      </w:pPr>
+    </w:p>
+    <w:p>
+      <w:pPr>
+        <w:rPr>
+          <w:sz w:val="32"/>
+          <w:szCs w:val="32"/>
+        </w:rPr>
+      </w:pPr>
+    </w:p>
+    <w:p>
+      <w:pPr>
+        <w:rPr>
+          <w:sz w:val="32"/>
+          <w:szCs w:val="32"/>
+        </w:rPr>
+      </w:pPr>
+    </w:p>
+    <w:p>
+      <w:pPr>
+        <w:rPr>
+          <w:sz w:val="32"/>
+          <w:szCs w:val="32"/>
+        </w:rPr>
+      </w:pPr>
+    </w:p>
+    <w:p>
+      <w:pPr>
+        <w:rPr>
+          <w:sz w:val="32"/>
+          <w:szCs w:val="32"/>
+        </w:rPr>
+      </w:pPr>
+    </w:p>
+    <w:p>
+      <w:pPr>
+        <w:rPr>
+          <w:sz w:val="32"/>
+          <w:szCs w:val="32"/>
+        </w:rPr>
+      </w:pPr>
+    </w:p>
+    <w:p>
+      <w:pPr>
+        <w:rPr>
           <w:b/>
           <w:bCs/>
           <w:sz w:val="36"/>
@@ -1658,7 +1790,7 @@
           <w:szCs w:val="28"/>
         </w:rPr>
         <w:drawing>
-          <wp:anchor distT="0" distB="0" distL="114300" distR="114300" simplePos="0" relativeHeight="251660288" behindDoc="0" locked="0" layoutInCell="1" allowOverlap="1" wp14:anchorId="4C0260E8" wp14:editId="1E67E278">
+          <wp:anchor distT="0" distB="0" distL="114300" distR="114300" simplePos="0" relativeHeight="251654144" behindDoc="0" locked="0" layoutInCell="1" allowOverlap="1" wp14:anchorId="4C0260E8" wp14:editId="12963D59">
             <wp:simplePos x="0" y="0"/>
             <wp:positionH relativeFrom="margin">
               <wp:posOffset>0</wp:posOffset>
@@ -1683,7 +1815,7 @@
                     </pic:cNvPicPr>
                   </pic:nvPicPr>
                   <pic:blipFill rotWithShape="1">
-                    <a:blip r:embed="rId5" cstate="print">
+                    <a:blip r:embed="rId6" cstate="print">
                       <a:extLst>
                         <a:ext uri="{28A0092B-C50C-407E-A947-70E740481C1C}">
                           <a14:useLocalDpi xmlns:a14="http://schemas.microsoft.com/office/drawing/2010/main" val="0"/>
@@ -1728,7 +1860,7 @@
           <w:noProof/>
         </w:rPr>
         <w:drawing>
-          <wp:anchor distT="0" distB="0" distL="114300" distR="114300" simplePos="0" relativeHeight="251655168" behindDoc="1" locked="0" layoutInCell="1" allowOverlap="1" wp14:anchorId="662383AB" wp14:editId="245BD78B">
+          <wp:anchor distT="0" distB="0" distL="114300" distR="114300" simplePos="0" relativeHeight="251653120" behindDoc="1" locked="0" layoutInCell="1" allowOverlap="1" wp14:anchorId="662383AB" wp14:editId="34B15853">
             <wp:simplePos x="0" y="0"/>
             <wp:positionH relativeFrom="margin">
               <wp:posOffset>0</wp:posOffset>
@@ -1753,7 +1885,7 @@
                     </pic:cNvPicPr>
                   </pic:nvPicPr>
                   <pic:blipFill rotWithShape="1">
-                    <a:blip r:embed="rId6" cstate="print">
+                    <a:blip r:embed="rId7" cstate="print">
                       <a:extLst>
                         <a:ext uri="{28A0092B-C50C-407E-A947-70E740481C1C}">
                           <a14:useLocalDpi xmlns:a14="http://schemas.microsoft.com/office/drawing/2010/main" val="0"/>
@@ -1920,7 +2052,7 @@
           <w:szCs w:val="28"/>
         </w:rPr>
         <w:drawing>
-          <wp:anchor distT="0" distB="0" distL="114300" distR="114300" simplePos="0" relativeHeight="251662336" behindDoc="0" locked="0" layoutInCell="1" allowOverlap="1" wp14:anchorId="76B1C469" wp14:editId="0C91122C">
+          <wp:anchor distT="0" distB="0" distL="114300" distR="114300" simplePos="0" relativeHeight="251657216" behindDoc="0" locked="0" layoutInCell="1" allowOverlap="1" wp14:anchorId="76B1C469" wp14:editId="168988FE">
             <wp:simplePos x="0" y="0"/>
             <wp:positionH relativeFrom="margin">
               <wp:align>left</wp:align>
@@ -1945,7 +2077,7 @@
                     </pic:cNvPicPr>
                   </pic:nvPicPr>
                   <pic:blipFill rotWithShape="1">
-                    <a:blip r:embed="rId7" cstate="print">
+                    <a:blip r:embed="rId8" cstate="print">
                       <a:extLst>
                         <a:ext uri="{28A0092B-C50C-407E-A947-70E740481C1C}">
                           <a14:useLocalDpi xmlns:a14="http://schemas.microsoft.com/office/drawing/2010/main" val="0"/>
@@ -2041,7 +2173,7 @@
           <w:szCs w:val="28"/>
         </w:rPr>
         <w:drawing>
-          <wp:anchor distT="0" distB="0" distL="114300" distR="114300" simplePos="0" relativeHeight="251661312" behindDoc="0" locked="0" layoutInCell="1" allowOverlap="1" wp14:anchorId="0412F440" wp14:editId="7F44EA3A">
+          <wp:anchor distT="0" distB="0" distL="114300" distR="114300" simplePos="0" relativeHeight="251656192" behindDoc="0" locked="0" layoutInCell="1" allowOverlap="1" wp14:anchorId="0412F440" wp14:editId="59FB3E15">
             <wp:simplePos x="0" y="0"/>
             <wp:positionH relativeFrom="margin">
               <wp:align>left</wp:align>
@@ -2066,7 +2198,7 @@
                     </pic:cNvPicPr>
                   </pic:nvPicPr>
                   <pic:blipFill rotWithShape="1">
-                    <a:blip r:embed="rId8" cstate="print">
+                    <a:blip r:embed="rId9" cstate="print">
                       <a:extLst>
                         <a:ext uri="{28A0092B-C50C-407E-A947-70E740481C1C}">
                           <a14:useLocalDpi xmlns:a14="http://schemas.microsoft.com/office/drawing/2010/main" val="0"/>
@@ -2121,6 +2253,7 @@
           <w:bCs/>
           <w:sz w:val="28"/>
           <w:szCs w:val="28"/>
+          <w:u w:val="single"/>
         </w:rPr>
       </w:pPr>
       <w:r>
@@ -2137,6 +2270,184 @@
     </w:p>
     <w:p>
       <w:pPr>
+        <w:pStyle w:val="Paragrafoelenco"/>
+        <w:numPr>
+          <w:ilvl w:val="0"/>
+          <w:numId w:val="20"/>
+        </w:numPr>
+        <w:rPr>
+          <w:sz w:val="28"/>
+          <w:szCs w:val="28"/>
+        </w:rPr>
+      </w:pPr>
+      <w:r>
+        <w:rPr>
+          <w:sz w:val="28"/>
+          <w:szCs w:val="28"/>
+        </w:rPr>
+        <w:t>Seleziona un bonsai dal menu a tendina e clicca su “Compra”</w:t>
+      </w:r>
+    </w:p>
+    <w:p>
+      <w:pPr>
+        <w:pStyle w:val="Paragrafoelenco"/>
+        <w:numPr>
+          <w:ilvl w:val="0"/>
+          <w:numId w:val="20"/>
+        </w:numPr>
+        <w:rPr>
+          <w:sz w:val="28"/>
+          <w:szCs w:val="28"/>
+        </w:rPr>
+      </w:pPr>
+      <w:r>
+        <w:rPr>
+          <w:noProof/>
+          <w:sz w:val="28"/>
+          <w:szCs w:val="28"/>
+        </w:rPr>
+        <w:drawing>
+          <wp:anchor distT="0" distB="0" distL="114300" distR="114300" simplePos="0" relativeHeight="251674624" behindDoc="0" locked="0" layoutInCell="1" allowOverlap="1" wp14:anchorId="0040D872" wp14:editId="3B4F9A43">
+            <wp:simplePos x="0" y="0"/>
+            <wp:positionH relativeFrom="column">
+              <wp:posOffset>0</wp:posOffset>
+            </wp:positionH>
+            <wp:positionV relativeFrom="paragraph">
+              <wp:posOffset>2792095</wp:posOffset>
+            </wp:positionV>
+            <wp:extent cx="6419850" cy="2305050"/>
+            <wp:effectExtent l="0" t="0" r="0" b="0"/>
+            <wp:wrapTopAndBottom/>
+            <wp:docPr id="20" name="Immagine 20"/>
+            <wp:cNvGraphicFramePr>
+              <a:graphicFrameLocks xmlns:a="http://schemas.openxmlformats.org/drawingml/2006/main" noChangeAspect="1"/>
+            </wp:cNvGraphicFramePr>
+            <a:graphic xmlns:a="http://schemas.openxmlformats.org/drawingml/2006/main">
+              <a:graphicData uri="http://schemas.openxmlformats.org/drawingml/2006/picture">
+                <pic:pic xmlns:pic="http://schemas.openxmlformats.org/drawingml/2006/picture">
+                  <pic:nvPicPr>
+                    <pic:cNvPr id="0" name="Picture 3"/>
+                    <pic:cNvPicPr>
+                      <a:picLocks noChangeAspect="1" noChangeArrowheads="1"/>
+                    </pic:cNvPicPr>
+                  </pic:nvPicPr>
+                  <pic:blipFill>
+                    <a:blip r:embed="rId10" cstate="print">
+                      <a:extLst>
+                        <a:ext uri="{28A0092B-C50C-407E-A947-70E740481C1C}">
+                          <a14:useLocalDpi xmlns:a14="http://schemas.microsoft.com/office/drawing/2010/main" val="0"/>
+                        </a:ext>
+                      </a:extLst>
+                    </a:blip>
+                    <a:srcRect/>
+                    <a:stretch>
+                      <a:fillRect/>
+                    </a:stretch>
+                  </pic:blipFill>
+                  <pic:spPr bwMode="auto">
+                    <a:xfrm>
+                      <a:off x="0" y="0"/>
+                      <a:ext cx="6419850" cy="2305050"/>
+                    </a:xfrm>
+                    <a:prstGeom prst="rect">
+                      <a:avLst/>
+                    </a:prstGeom>
+                    <a:noFill/>
+                    <a:ln>
+                      <a:noFill/>
+                    </a:ln>
+                  </pic:spPr>
+                </pic:pic>
+              </a:graphicData>
+            </a:graphic>
+            <wp14:sizeRelH relativeFrom="margin">
+              <wp14:pctWidth>0</wp14:pctWidth>
+            </wp14:sizeRelH>
+          </wp:anchor>
+        </w:drawing>
+      </w:r>
+      <w:r>
+        <w:rPr>
+          <w:noProof/>
+          <w:sz w:val="28"/>
+          <w:szCs w:val="28"/>
+        </w:rPr>
+        <w:drawing>
+          <wp:anchor distT="0" distB="0" distL="114300" distR="114300" simplePos="0" relativeHeight="251672576" behindDoc="0" locked="0" layoutInCell="1" allowOverlap="1" wp14:anchorId="7BD72B3F" wp14:editId="50C0ABF7">
+            <wp:simplePos x="0" y="0"/>
+            <wp:positionH relativeFrom="column">
+              <wp:posOffset>0</wp:posOffset>
+            </wp:positionH>
+            <wp:positionV relativeFrom="paragraph">
+              <wp:posOffset>429895</wp:posOffset>
+            </wp:positionV>
+            <wp:extent cx="6429375" cy="2238375"/>
+            <wp:effectExtent l="0" t="0" r="0" b="0"/>
+            <wp:wrapTopAndBottom/>
+            <wp:docPr id="19" name="Immagine 19"/>
+            <wp:cNvGraphicFramePr>
+              <a:graphicFrameLocks xmlns:a="http://schemas.openxmlformats.org/drawingml/2006/main" noChangeAspect="1"/>
+            </wp:cNvGraphicFramePr>
+            <a:graphic xmlns:a="http://schemas.openxmlformats.org/drawingml/2006/main">
+              <a:graphicData uri="http://schemas.openxmlformats.org/drawingml/2006/picture">
+                <pic:pic xmlns:pic="http://schemas.openxmlformats.org/drawingml/2006/picture">
+                  <pic:nvPicPr>
+                    <pic:cNvPr id="0" name="Picture 2"/>
+                    <pic:cNvPicPr>
+                      <a:picLocks noChangeAspect="1" noChangeArrowheads="1"/>
+                    </pic:cNvPicPr>
+                  </pic:nvPicPr>
+                  <pic:blipFill rotWithShape="1">
+                    <a:blip r:embed="rId11" cstate="print">
+                      <a:extLst>
+                        <a:ext uri="{28A0092B-C50C-407E-A947-70E740481C1C}">
+                          <a14:useLocalDpi xmlns:a14="http://schemas.microsoft.com/office/drawing/2010/main" val="0"/>
+                        </a:ext>
+                      </a:extLst>
+                    </a:blip>
+                    <a:srcRect b="30460"/>
+                    <a:stretch/>
+                  </pic:blipFill>
+                  <pic:spPr bwMode="auto">
+                    <a:xfrm>
+                      <a:off x="0" y="0"/>
+                      <a:ext cx="6429375" cy="2238375"/>
+                    </a:xfrm>
+                    <a:prstGeom prst="rect">
+                      <a:avLst/>
+                    </a:prstGeom>
+                    <a:noFill/>
+                    <a:ln>
+                      <a:noFill/>
+                    </a:ln>
+                    <a:extLst>
+                      <a:ext uri="{53640926-AAD7-44D8-BBD7-CCE9431645EC}">
+                        <a14:shadowObscured xmlns:a14="http://schemas.microsoft.com/office/drawing/2010/main"/>
+                      </a:ext>
+                    </a:extLst>
+                  </pic:spPr>
+                </pic:pic>
+              </a:graphicData>
+            </a:graphic>
+            <wp14:sizeRelH relativeFrom="margin">
+              <wp14:pctWidth>0</wp14:pctWidth>
+            </wp14:sizeRelH>
+            <wp14:sizeRelV relativeFrom="margin">
+              <wp14:pctHeight>0</wp14:pctHeight>
+            </wp14:sizeRelV>
+          </wp:anchor>
+        </w:drawing>
+      </w:r>
+      <w:r>
+        <w:rPr>
+          <w:sz w:val="28"/>
+          <w:szCs w:val="28"/>
+        </w:rPr>
+        <w:t>Compila tutti i campi e premi su acquista</w:t>
+      </w:r>
+    </w:p>
+    <w:p>
+      <w:pPr>
         <w:rPr>
           <w:b/>
           <w:bCs/>
@@ -2145,7 +2456,9 @@
           <w:u w:val="single"/>
         </w:rPr>
       </w:pPr>
-      <w:r>
+    </w:p>
+    <w:p>
+      <w:pPr>
         <w:rPr>
           <w:b/>
           <w:bCs/>
@@ -2153,8 +2466,19 @@
           <w:szCs w:val="28"/>
           <w:u w:val="single"/>
         </w:rPr>
+      </w:pPr>
+      <w:proofErr w:type="gramStart"/>
+      <w:r>
+        <w:rPr>
+          <w:b/>
+          <w:bCs/>
+          <w:sz w:val="28"/>
+          <w:szCs w:val="28"/>
+          <w:u w:val="single"/>
+        </w:rPr>
         <w:t>Storico ordini</w:t>
       </w:r>
+      <w:proofErr w:type="gramEnd"/>
     </w:p>
     <w:p>
       <w:pPr>
@@ -2175,13 +2499,13 @@
           <w:szCs w:val="28"/>
         </w:rPr>
         <w:drawing>
-          <wp:anchor distT="0" distB="0" distL="114300" distR="114300" simplePos="0" relativeHeight="251664384" behindDoc="0" locked="0" layoutInCell="1" allowOverlap="1" wp14:anchorId="0A8ED322" wp14:editId="0983C483">
+          <wp:anchor distT="0" distB="0" distL="114300" distR="114300" simplePos="0" relativeHeight="251667456" behindDoc="0" locked="0" layoutInCell="1" allowOverlap="1" wp14:anchorId="0A8ED322" wp14:editId="1183C5CD">
             <wp:simplePos x="0" y="0"/>
             <wp:positionH relativeFrom="margin">
-              <wp:align>left</wp:align>
+              <wp:posOffset>0</wp:posOffset>
             </wp:positionH>
             <wp:positionV relativeFrom="paragraph">
-              <wp:posOffset>2395220</wp:posOffset>
+              <wp:posOffset>2614295</wp:posOffset>
             </wp:positionV>
             <wp:extent cx="6057900" cy="1162050"/>
             <wp:effectExtent l="0" t="0" r="0" b="0"/>
@@ -2200,7 +2524,7 @@
                     </pic:cNvPicPr>
                   </pic:nvPicPr>
                   <pic:blipFill rotWithShape="1">
-                    <a:blip r:embed="rId9" cstate="print">
+                    <a:blip r:embed="rId12" cstate="print">
                       <a:extLst>
                         <a:ext uri="{28A0092B-C50C-407E-A947-70E740481C1C}">
                           <a14:useLocalDpi xmlns:a14="http://schemas.microsoft.com/office/drawing/2010/main" val="0"/>
@@ -2247,13 +2571,13 @@
           <w:szCs w:val="28"/>
         </w:rPr>
         <w:drawing>
-          <wp:anchor distT="0" distB="0" distL="114300" distR="114300" simplePos="0" relativeHeight="251663360" behindDoc="1" locked="0" layoutInCell="1" allowOverlap="1" wp14:anchorId="104E87DC" wp14:editId="3DE9FE8C">
+          <wp:anchor distT="0" distB="0" distL="114300" distR="114300" simplePos="0" relativeHeight="251662336" behindDoc="1" locked="0" layoutInCell="1" allowOverlap="1" wp14:anchorId="104E87DC" wp14:editId="3306EDDA">
             <wp:simplePos x="0" y="0"/>
             <wp:positionH relativeFrom="margin">
-              <wp:align>left</wp:align>
+              <wp:posOffset>0</wp:posOffset>
             </wp:positionH>
             <wp:positionV relativeFrom="paragraph">
-              <wp:posOffset>289560</wp:posOffset>
+              <wp:posOffset>518160</wp:posOffset>
             </wp:positionV>
             <wp:extent cx="6047740" cy="2047875"/>
             <wp:effectExtent l="0" t="0" r="0" b="9525"/>
@@ -2272,7 +2596,7 @@
                     </pic:cNvPicPr>
                   </pic:nvPicPr>
                   <pic:blipFill>
-                    <a:blip r:embed="rId10" cstate="print">
+                    <a:blip r:embed="rId13" cstate="print">
                       <a:extLst>
                         <a:ext uri="{28A0092B-C50C-407E-A947-70E740481C1C}">
                           <a14:useLocalDpi xmlns:a14="http://schemas.microsoft.com/office/drawing/2010/main" val="0"/>
@@ -2348,7 +2672,7 @@
           <w:u w:val="single"/>
         </w:rPr>
         <w:drawing>
-          <wp:anchor distT="0" distB="0" distL="114300" distR="114300" simplePos="0" relativeHeight="251665408" behindDoc="0" locked="0" layoutInCell="1" allowOverlap="1" wp14:anchorId="109BE61B" wp14:editId="4E307D96">
+          <wp:anchor distT="0" distB="0" distL="114300" distR="114300" simplePos="0" relativeHeight="251660288" behindDoc="0" locked="0" layoutInCell="1" allowOverlap="1" wp14:anchorId="109BE61B" wp14:editId="740D5079">
             <wp:simplePos x="0" y="0"/>
             <wp:positionH relativeFrom="margin">
               <wp:align>left</wp:align>
@@ -2373,7 +2697,7 @@
                     </pic:cNvPicPr>
                   </pic:nvPicPr>
                   <pic:blipFill>
-                    <a:blip r:embed="rId11" cstate="print">
+                    <a:blip r:embed="rId14" cstate="print">
                       <a:extLst>
                         <a:ext uri="{28A0092B-C50C-407E-A947-70E740481C1C}">
                           <a14:useLocalDpi xmlns:a14="http://schemas.microsoft.com/office/drawing/2010/main" val="0"/>
@@ -2514,6 +2838,158 @@
     </w:p>
     <w:p>
       <w:pPr>
+        <w:pStyle w:val="Paragrafoelenco"/>
+        <w:rPr>
+          <w:sz w:val="28"/>
+          <w:szCs w:val="28"/>
+        </w:rPr>
+      </w:pPr>
+    </w:p>
+    <w:p>
+      <w:pPr>
+        <w:pStyle w:val="Paragrafoelenco"/>
+        <w:rPr>
+          <w:sz w:val="28"/>
+          <w:szCs w:val="28"/>
+        </w:rPr>
+      </w:pPr>
+    </w:p>
+    <w:p>
+      <w:pPr>
+        <w:pStyle w:val="Paragrafoelenco"/>
+        <w:rPr>
+          <w:sz w:val="28"/>
+          <w:szCs w:val="28"/>
+        </w:rPr>
+      </w:pPr>
+    </w:p>
+    <w:p>
+      <w:pPr>
+        <w:pStyle w:val="Paragrafoelenco"/>
+        <w:rPr>
+          <w:sz w:val="28"/>
+          <w:szCs w:val="28"/>
+        </w:rPr>
+      </w:pPr>
+    </w:p>
+    <w:p>
+      <w:pPr>
+        <w:pStyle w:val="Paragrafoelenco"/>
+        <w:rPr>
+          <w:sz w:val="28"/>
+          <w:szCs w:val="28"/>
+        </w:rPr>
+      </w:pPr>
+    </w:p>
+    <w:p>
+      <w:pPr>
+        <w:pStyle w:val="Paragrafoelenco"/>
+        <w:rPr>
+          <w:sz w:val="28"/>
+          <w:szCs w:val="28"/>
+        </w:rPr>
+      </w:pPr>
+    </w:p>
+    <w:p>
+      <w:pPr>
+        <w:pStyle w:val="Paragrafoelenco"/>
+        <w:rPr>
+          <w:sz w:val="28"/>
+          <w:szCs w:val="28"/>
+        </w:rPr>
+      </w:pPr>
+    </w:p>
+    <w:p>
+      <w:pPr>
+        <w:pStyle w:val="Paragrafoelenco"/>
+        <w:rPr>
+          <w:sz w:val="28"/>
+          <w:szCs w:val="28"/>
+        </w:rPr>
+      </w:pPr>
+    </w:p>
+    <w:p>
+      <w:pPr>
+        <w:pStyle w:val="Paragrafoelenco"/>
+        <w:rPr>
+          <w:sz w:val="28"/>
+          <w:szCs w:val="28"/>
+        </w:rPr>
+      </w:pPr>
+    </w:p>
+    <w:p>
+      <w:pPr>
+        <w:pStyle w:val="Paragrafoelenco"/>
+        <w:rPr>
+          <w:sz w:val="28"/>
+          <w:szCs w:val="28"/>
+        </w:rPr>
+      </w:pPr>
+    </w:p>
+    <w:p>
+      <w:pPr>
+        <w:pStyle w:val="Paragrafoelenco"/>
+        <w:rPr>
+          <w:sz w:val="28"/>
+          <w:szCs w:val="28"/>
+        </w:rPr>
+      </w:pPr>
+    </w:p>
+    <w:p>
+      <w:pPr>
+        <w:pStyle w:val="Paragrafoelenco"/>
+        <w:rPr>
+          <w:sz w:val="28"/>
+          <w:szCs w:val="28"/>
+        </w:rPr>
+      </w:pPr>
+    </w:p>
+    <w:p>
+      <w:pPr>
+        <w:pStyle w:val="Paragrafoelenco"/>
+        <w:rPr>
+          <w:sz w:val="28"/>
+          <w:szCs w:val="28"/>
+        </w:rPr>
+      </w:pPr>
+    </w:p>
+    <w:p>
+      <w:pPr>
+        <w:pStyle w:val="Paragrafoelenco"/>
+        <w:rPr>
+          <w:sz w:val="28"/>
+          <w:szCs w:val="28"/>
+        </w:rPr>
+      </w:pPr>
+    </w:p>
+    <w:p>
+      <w:pPr>
+        <w:pStyle w:val="Paragrafoelenco"/>
+        <w:rPr>
+          <w:sz w:val="28"/>
+          <w:szCs w:val="28"/>
+        </w:rPr>
+      </w:pPr>
+    </w:p>
+    <w:p>
+      <w:pPr>
+        <w:pStyle w:val="Paragrafoelenco"/>
+        <w:rPr>
+          <w:sz w:val="28"/>
+          <w:szCs w:val="28"/>
+        </w:rPr>
+      </w:pPr>
+    </w:p>
+    <w:p>
+      <w:pPr>
+        <w:rPr>
+          <w:sz w:val="28"/>
+          <w:szCs w:val="28"/>
+        </w:rPr>
+      </w:pPr>
+    </w:p>
+    <w:p>
+      <w:pPr>
         <w:rPr>
           <w:sz w:val="36"/>
           <w:szCs w:val="36"/>
@@ -2524,6 +3000,7 @@
           <w:sz w:val="36"/>
           <w:szCs w:val="36"/>
         </w:rPr>
+        <w:lastRenderedPageBreak/>
         <w:t>Negoziante</w:t>
       </w:r>
     </w:p>
@@ -2737,7 +3214,7 @@
           <w:u w:val="single"/>
         </w:rPr>
         <w:drawing>
-          <wp:anchor distT="0" distB="0" distL="114300" distR="114300" simplePos="0" relativeHeight="251635712" behindDoc="0" locked="0" layoutInCell="1" allowOverlap="1" wp14:anchorId="635F77C8" wp14:editId="655C4FC6">
+          <wp:anchor distT="0" distB="0" distL="114300" distR="114300" simplePos="0" relativeHeight="251651072" behindDoc="0" locked="0" layoutInCell="1" allowOverlap="1" wp14:anchorId="635F77C8" wp14:editId="4CC2914F">
             <wp:simplePos x="0" y="0"/>
             <wp:positionH relativeFrom="column">
               <wp:posOffset>16510</wp:posOffset>
@@ -2762,7 +3239,7 @@
                     </pic:cNvPicPr>
                   </pic:nvPicPr>
                   <pic:blipFill>
-                    <a:blip r:embed="rId12" cstate="print">
+                    <a:blip r:embed="rId15" cstate="print">
                       <a:extLst>
                         <a:ext uri="{28A0092B-C50C-407E-A947-70E740481C1C}">
                           <a14:useLocalDpi xmlns:a14="http://schemas.microsoft.com/office/drawing/2010/main" val="0"/>
@@ -2803,7 +3280,7 @@
           <w:u w:val="single"/>
         </w:rPr>
         <w:drawing>
-          <wp:anchor distT="0" distB="0" distL="114300" distR="114300" simplePos="0" relativeHeight="251633664" behindDoc="0" locked="0" layoutInCell="1" allowOverlap="1" wp14:anchorId="5C5DB822" wp14:editId="1DC700E1">
+          <wp:anchor distT="0" distB="0" distL="114300" distR="114300" simplePos="0" relativeHeight="251650048" behindDoc="0" locked="0" layoutInCell="1" allowOverlap="1" wp14:anchorId="5C5DB822" wp14:editId="74CBE2A4">
             <wp:simplePos x="0" y="0"/>
             <wp:positionH relativeFrom="column">
               <wp:posOffset>0</wp:posOffset>
@@ -2828,7 +3305,7 @@
                     </pic:cNvPicPr>
                   </pic:nvPicPr>
                   <pic:blipFill>
-                    <a:blip r:embed="rId13" cstate="print">
+                    <a:blip r:embed="rId16" cstate="print">
                       <a:extLst>
                         <a:ext uri="{28A0092B-C50C-407E-A947-70E740481C1C}">
                           <a14:useLocalDpi xmlns:a14="http://schemas.microsoft.com/office/drawing/2010/main" val="0"/>
@@ -2963,6 +3440,28 @@
     </w:p>
     <w:p>
       <w:pPr>
+        <w:rPr>
+          <w:b/>
+          <w:bCs/>
+          <w:sz w:val="28"/>
+          <w:szCs w:val="28"/>
+          <w:u w:val="single"/>
+        </w:rPr>
+      </w:pPr>
+    </w:p>
+    <w:p>
+      <w:pPr>
+        <w:rPr>
+          <w:b/>
+          <w:bCs/>
+          <w:sz w:val="28"/>
+          <w:szCs w:val="28"/>
+          <w:u w:val="single"/>
+        </w:rPr>
+      </w:pPr>
+    </w:p>
+    <w:p>
+      <w:pPr>
         <w:pStyle w:val="Paragrafoelenco"/>
         <w:numPr>
           <w:ilvl w:val="0"/>
@@ -2991,6 +3490,10 @@
     <w:p>
       <w:pPr>
         <w:pStyle w:val="Paragrafoelenco"/>
+        <w:numPr>
+          <w:ilvl w:val="0"/>
+          <w:numId w:val="15"/>
+        </w:numPr>
         <w:rPr>
           <w:b/>
           <w:bCs/>
@@ -2999,6 +3502,13 @@
           <w:u w:val="single"/>
         </w:rPr>
       </w:pPr>
+      <w:r>
+        <w:rPr>
+          <w:sz w:val="28"/>
+          <w:szCs w:val="28"/>
+        </w:rPr>
+        <w:t>Nella sezione home selezionare “Gestisci Prodotti”</w:t>
+      </w:r>
     </w:p>
     <w:p>
       <w:pPr>
@@ -3020,7 +3530,7 @@
           <w:sz w:val="28"/>
           <w:szCs w:val="28"/>
         </w:rPr>
-        <w:t>Nella sezione home selezionare “Gestisci Prodotti”</w:t>
+        <w:t>Nella home cliccare su “Modifica Prodotto”</w:t>
       </w:r>
     </w:p>
     <w:p>
@@ -3043,7 +3553,7 @@
           <w:sz w:val="28"/>
           <w:szCs w:val="28"/>
         </w:rPr>
-        <w:t>Nella home cliccare su “Modifica Prodotto”</w:t>
+        <w:t>Selezionare prodotto da modificare</w:t>
       </w:r>
     </w:p>
     <w:p>
@@ -3066,7 +3576,7 @@
           <w:sz w:val="28"/>
           <w:szCs w:val="28"/>
         </w:rPr>
-        <w:t>Selezionare prodotto da modificare</w:t>
+        <w:t>Compilare i campi</w:t>
       </w:r>
     </w:p>
     <w:p>
@@ -3086,44 +3596,21 @@
       </w:pPr>
       <w:r>
         <w:rPr>
-          <w:sz w:val="28"/>
-          <w:szCs w:val="28"/>
-        </w:rPr>
-        <w:t>Compilare i campi</w:t>
-      </w:r>
-    </w:p>
-    <w:p>
-      <w:pPr>
-        <w:pStyle w:val="Paragrafoelenco"/>
-        <w:numPr>
-          <w:ilvl w:val="0"/>
-          <w:numId w:val="15"/>
-        </w:numPr>
-        <w:rPr>
-          <w:b/>
-          <w:bCs/>
+          <w:b/>
+          <w:bCs/>
+          <w:noProof/>
           <w:sz w:val="28"/>
           <w:szCs w:val="28"/>
           <w:u w:val="single"/>
         </w:rPr>
-      </w:pPr>
-      <w:r>
-        <w:rPr>
-          <w:b/>
-          <w:bCs/>
-          <w:noProof/>
-          <w:sz w:val="28"/>
-          <w:szCs w:val="28"/>
-          <w:u w:val="single"/>
-        </w:rPr>
         <w:drawing>
-          <wp:anchor distT="0" distB="0" distL="114300" distR="114300" simplePos="0" relativeHeight="251642880" behindDoc="0" locked="0" layoutInCell="1" allowOverlap="1" wp14:anchorId="3AF95610" wp14:editId="2C42C17D">
+          <wp:anchor distT="0" distB="0" distL="114300" distR="114300" simplePos="0" relativeHeight="251648000" behindDoc="0" locked="0" layoutInCell="1" allowOverlap="1" wp14:anchorId="3AF95610" wp14:editId="5F4D548C">
             <wp:simplePos x="0" y="0"/>
             <wp:positionH relativeFrom="column">
               <wp:posOffset>-2540</wp:posOffset>
             </wp:positionH>
             <wp:positionV relativeFrom="paragraph">
-              <wp:posOffset>2738120</wp:posOffset>
+              <wp:posOffset>2671445</wp:posOffset>
             </wp:positionV>
             <wp:extent cx="6638925" cy="1590675"/>
             <wp:effectExtent l="0" t="0" r="0" b="0"/>
@@ -3142,7 +3629,7 @@
                     </pic:cNvPicPr>
                   </pic:nvPicPr>
                   <pic:blipFill>
-                    <a:blip r:embed="rId14" cstate="print">
+                    <a:blip r:embed="rId17" cstate="print">
                       <a:extLst>
                         <a:ext uri="{28A0092B-C50C-407E-A947-70E740481C1C}">
                           <a14:useLocalDpi xmlns:a14="http://schemas.microsoft.com/office/drawing/2010/main" val="0"/>
@@ -3183,13 +3670,13 @@
           <w:u w:val="single"/>
         </w:rPr>
         <w:drawing>
-          <wp:anchor distT="0" distB="0" distL="114300" distR="114300" simplePos="0" relativeHeight="251639808" behindDoc="0" locked="0" layoutInCell="1" allowOverlap="1" wp14:anchorId="235301BF" wp14:editId="35B8BE43">
+          <wp:anchor distT="0" distB="0" distL="114300" distR="114300" simplePos="0" relativeHeight="251643904" behindDoc="0" locked="0" layoutInCell="1" allowOverlap="1" wp14:anchorId="235301BF" wp14:editId="78EB453B">
             <wp:simplePos x="0" y="0"/>
             <wp:positionH relativeFrom="column">
               <wp:posOffset>0</wp:posOffset>
             </wp:positionH>
             <wp:positionV relativeFrom="paragraph">
-              <wp:posOffset>363855</wp:posOffset>
+              <wp:posOffset>287655</wp:posOffset>
             </wp:positionV>
             <wp:extent cx="6638925" cy="2276475"/>
             <wp:effectExtent l="0" t="0" r="0" b="0"/>
@@ -3208,7 +3695,7 @@
                     </pic:cNvPicPr>
                   </pic:nvPicPr>
                   <pic:blipFill>
-                    <a:blip r:embed="rId15" cstate="print">
+                    <a:blip r:embed="rId18" cstate="print">
                       <a:extLst>
                         <a:ext uri="{28A0092B-C50C-407E-A947-70E740481C1C}">
                           <a14:useLocalDpi xmlns:a14="http://schemas.microsoft.com/office/drawing/2010/main" val="0"/>
@@ -3368,15 +3855,15 @@
           <w:szCs w:val="28"/>
         </w:rPr>
         <w:drawing>
-          <wp:anchor distT="0" distB="0" distL="114300" distR="114300" simplePos="0" relativeHeight="251646976" behindDoc="0" locked="0" layoutInCell="1" allowOverlap="1" wp14:anchorId="3B3A091D" wp14:editId="43D72B1E">
+          <wp:anchor distT="0" distB="0" distL="114300" distR="114300" simplePos="0" relativeHeight="251654144" behindDoc="0" locked="0" layoutInCell="1" allowOverlap="1" wp14:anchorId="3B3A091D" wp14:editId="28BC46F7">
             <wp:simplePos x="0" y="0"/>
             <wp:positionH relativeFrom="column">
               <wp:posOffset>0</wp:posOffset>
             </wp:positionH>
             <wp:positionV relativeFrom="paragraph">
-              <wp:posOffset>361950</wp:posOffset>
+              <wp:posOffset>349250</wp:posOffset>
             </wp:positionV>
-            <wp:extent cx="6638925" cy="2276475"/>
+            <wp:extent cx="6629400" cy="2171700"/>
             <wp:effectExtent l="0" t="0" r="0" b="0"/>
             <wp:wrapTopAndBottom/>
             <wp:docPr id="12" name="Immagine 12"/>
@@ -3393,7 +3880,7 @@
                     </pic:cNvPicPr>
                   </pic:nvPicPr>
                   <pic:blipFill>
-                    <a:blip r:embed="rId16" cstate="print">
+                    <a:blip r:embed="rId19" cstate="print">
                       <a:extLst>
                         <a:ext uri="{28A0092B-C50C-407E-A947-70E740481C1C}">
                           <a14:useLocalDpi xmlns:a14="http://schemas.microsoft.com/office/drawing/2010/main" val="0"/>
@@ -3408,7 +3895,7 @@
                   <pic:spPr bwMode="auto">
                     <a:xfrm>
                       <a:off x="0" y="0"/>
-                      <a:ext cx="6638925" cy="2276475"/>
+                      <a:ext cx="6629400" cy="2171700"/>
                     </a:xfrm>
                     <a:prstGeom prst="rect">
                       <a:avLst/>
@@ -3432,34 +3919,18 @@
       </w:r>
       <w:r>
         <w:rPr>
-          <w:sz w:val="28"/>
-          <w:szCs w:val="28"/>
-        </w:rPr>
-        <w:t>Cliccare su “Rimuovi”</w:t>
-      </w:r>
-    </w:p>
-    <w:p>
-      <w:pPr>
-        <w:rPr>
-          <w:sz w:val="28"/>
-          <w:szCs w:val="28"/>
-        </w:rPr>
-      </w:pPr>
-      <w:r>
-        <w:rPr>
           <w:noProof/>
           <w:sz w:val="28"/>
           <w:szCs w:val="28"/>
         </w:rPr>
-        <w:lastRenderedPageBreak/>
         <w:drawing>
-          <wp:anchor distT="0" distB="0" distL="114300" distR="114300" simplePos="0" relativeHeight="251649024" behindDoc="0" locked="0" layoutInCell="1" allowOverlap="1" wp14:anchorId="2181B6E8" wp14:editId="0D02A642">
+          <wp:anchor distT="0" distB="0" distL="114300" distR="114300" simplePos="0" relativeHeight="251658240" behindDoc="0" locked="0" layoutInCell="1" allowOverlap="1" wp14:anchorId="2181B6E8" wp14:editId="3ACD60F4">
             <wp:simplePos x="0" y="0"/>
             <wp:positionH relativeFrom="column">
-              <wp:posOffset>16510</wp:posOffset>
+              <wp:posOffset>-2540</wp:posOffset>
             </wp:positionH>
             <wp:positionV relativeFrom="paragraph">
-              <wp:posOffset>-228600</wp:posOffset>
+              <wp:posOffset>2545080</wp:posOffset>
             </wp:positionV>
             <wp:extent cx="6629400" cy="971550"/>
             <wp:effectExtent l="0" t="0" r="0" b="0"/>
@@ -3478,7 +3949,7 @@
                     </pic:cNvPicPr>
                   </pic:nvPicPr>
                   <pic:blipFill>
-                    <a:blip r:embed="rId17" cstate="print">
+                    <a:blip r:embed="rId20" cstate="print">
                       <a:extLst>
                         <a:ext uri="{28A0092B-C50C-407E-A947-70E740481C1C}">
                           <a14:useLocalDpi xmlns:a14="http://schemas.microsoft.com/office/drawing/2010/main" val="0"/>
@@ -3509,6 +3980,13 @@
           </wp:anchor>
         </w:drawing>
       </w:r>
+      <w:r>
+        <w:rPr>
+          <w:sz w:val="28"/>
+          <w:szCs w:val="28"/>
+        </w:rPr>
+        <w:t>Cliccare su “Rimuovi”</w:t>
+      </w:r>
     </w:p>
     <w:p>
       <w:pPr>
@@ -3529,6 +4007,7 @@
           <w:szCs w:val="28"/>
           <w:u w:val="single"/>
         </w:rPr>
+        <w:lastRenderedPageBreak/>
         <w:t>Visualizzare Ordini:</w:t>
       </w:r>
     </w:p>
@@ -3551,7 +4030,7 @@
           <w:szCs w:val="28"/>
         </w:rPr>
         <w:drawing>
-          <wp:anchor distT="0" distB="0" distL="114300" distR="114300" simplePos="0" relativeHeight="251672576" behindDoc="0" locked="0" layoutInCell="1" allowOverlap="1" wp14:anchorId="0588BA03" wp14:editId="4DF5B5A6">
+          <wp:anchor distT="0" distB="0" distL="114300" distR="114300" simplePos="0" relativeHeight="251661312" behindDoc="0" locked="0" layoutInCell="1" allowOverlap="1" wp14:anchorId="0588BA03" wp14:editId="3DD51803">
             <wp:simplePos x="0" y="0"/>
             <wp:positionH relativeFrom="column">
               <wp:posOffset>16510</wp:posOffset>
@@ -3576,7 +4055,7 @@
                     </pic:cNvPicPr>
                   </pic:nvPicPr>
                   <pic:blipFill>
-                    <a:blip r:embed="rId18" cstate="print">
+                    <a:blip r:embed="rId21" cstate="print">
                       <a:extLst>
                         <a:ext uri="{28A0092B-C50C-407E-A947-70E740481C1C}">
                           <a14:useLocalDpi xmlns:a14="http://schemas.microsoft.com/office/drawing/2010/main" val="0"/>
@@ -3614,7 +4093,7 @@
           <w:szCs w:val="28"/>
         </w:rPr>
         <w:drawing>
-          <wp:anchor distT="0" distB="0" distL="114300" distR="114300" simplePos="0" relativeHeight="251662336" behindDoc="0" locked="0" layoutInCell="1" allowOverlap="1" wp14:anchorId="5A05769D" wp14:editId="25CB066F">
+          <wp:anchor distT="0" distB="0" distL="114300" distR="114300" simplePos="0" relativeHeight="251658240" behindDoc="0" locked="0" layoutInCell="1" allowOverlap="1" wp14:anchorId="5A05769D" wp14:editId="35593830">
             <wp:simplePos x="0" y="0"/>
             <wp:positionH relativeFrom="column">
               <wp:posOffset>0</wp:posOffset>
@@ -3639,7 +4118,7 @@
                     </pic:cNvPicPr>
                   </pic:nvPicPr>
                   <pic:blipFill>
-                    <a:blip r:embed="rId19" cstate="print">
+                    <a:blip r:embed="rId22" cstate="print">
                       <a:extLst>
                         <a:ext uri="{28A0092B-C50C-407E-A947-70E740481C1C}">
                           <a14:useLocalDpi xmlns:a14="http://schemas.microsoft.com/office/drawing/2010/main" val="0"/>
@@ -3680,14 +4159,6 @@
     </w:p>
     <w:p>
       <w:pPr>
-        <w:rPr>
-          <w:sz w:val="28"/>
-          <w:szCs w:val="28"/>
-        </w:rPr>
-      </w:pPr>
-    </w:p>
-    <w:p>
-      <w:pPr>
         <w:ind w:left="708"/>
         <w:rPr>
           <w:b/>
@@ -3697,10 +4168,7 @@
           <w:u w:val="single"/>
         </w:rPr>
       </w:pPr>
-    </w:p>
-    <w:p>
-      <w:pPr>
-        <w:ind w:left="708"/>
+      <w:r>
         <w:rPr>
           <w:b/>
           <w:bCs/>
@@ -3708,124 +4176,6 @@
           <w:szCs w:val="28"/>
           <w:u w:val="single"/>
         </w:rPr>
-      </w:pPr>
-    </w:p>
-    <w:p>
-      <w:pPr>
-        <w:ind w:left="708"/>
-        <w:rPr>
-          <w:b/>
-          <w:bCs/>
-          <w:sz w:val="28"/>
-          <w:szCs w:val="28"/>
-          <w:u w:val="single"/>
-        </w:rPr>
-      </w:pPr>
-    </w:p>
-    <w:p>
-      <w:pPr>
-        <w:ind w:left="708"/>
-        <w:rPr>
-          <w:b/>
-          <w:bCs/>
-          <w:sz w:val="28"/>
-          <w:szCs w:val="28"/>
-          <w:u w:val="single"/>
-        </w:rPr>
-      </w:pPr>
-    </w:p>
-    <w:p>
-      <w:pPr>
-        <w:ind w:left="708"/>
-        <w:rPr>
-          <w:b/>
-          <w:bCs/>
-          <w:sz w:val="28"/>
-          <w:szCs w:val="28"/>
-          <w:u w:val="single"/>
-        </w:rPr>
-      </w:pPr>
-    </w:p>
-    <w:p>
-      <w:pPr>
-        <w:ind w:left="708"/>
-        <w:rPr>
-          <w:b/>
-          <w:bCs/>
-          <w:sz w:val="28"/>
-          <w:szCs w:val="28"/>
-          <w:u w:val="single"/>
-        </w:rPr>
-      </w:pPr>
-    </w:p>
-    <w:p>
-      <w:pPr>
-        <w:ind w:left="708"/>
-        <w:rPr>
-          <w:b/>
-          <w:bCs/>
-          <w:sz w:val="28"/>
-          <w:szCs w:val="28"/>
-          <w:u w:val="single"/>
-        </w:rPr>
-      </w:pPr>
-    </w:p>
-    <w:p>
-      <w:pPr>
-        <w:ind w:left="708"/>
-        <w:rPr>
-          <w:b/>
-          <w:bCs/>
-          <w:sz w:val="28"/>
-          <w:szCs w:val="28"/>
-          <w:u w:val="single"/>
-        </w:rPr>
-      </w:pPr>
-    </w:p>
-    <w:p>
-      <w:pPr>
-        <w:ind w:left="708"/>
-        <w:rPr>
-          <w:b/>
-          <w:bCs/>
-          <w:sz w:val="28"/>
-          <w:szCs w:val="28"/>
-          <w:u w:val="single"/>
-        </w:rPr>
-      </w:pPr>
-    </w:p>
-    <w:p>
-      <w:pPr>
-        <w:ind w:left="708"/>
-        <w:rPr>
-          <w:b/>
-          <w:bCs/>
-          <w:sz w:val="28"/>
-          <w:szCs w:val="28"/>
-          <w:u w:val="single"/>
-        </w:rPr>
-      </w:pPr>
-    </w:p>
-    <w:p>
-      <w:pPr>
-        <w:ind w:left="708"/>
-        <w:rPr>
-          <w:b/>
-          <w:bCs/>
-          <w:sz w:val="28"/>
-          <w:szCs w:val="28"/>
-          <w:u w:val="single"/>
-        </w:rPr>
-      </w:pPr>
-      <w:r>
-        <w:rPr>
-          <w:b/>
-          <w:bCs/>
-          <w:sz w:val="28"/>
-          <w:szCs w:val="28"/>
-          <w:u w:val="single"/>
-        </w:rPr>
-        <w:lastRenderedPageBreak/>
         <w:t>Visualizzare Insight Prodotti:</w:t>
       </w:r>
     </w:p>
@@ -3851,15 +4201,15 @@
           <w:szCs w:val="28"/>
         </w:rPr>
         <w:drawing>
-          <wp:anchor distT="0" distB="0" distL="114300" distR="114300" simplePos="0" relativeHeight="251684864" behindDoc="0" locked="0" layoutInCell="1" allowOverlap="1" wp14:anchorId="0EDAEC21" wp14:editId="39DE87B4">
+          <wp:anchor distT="0" distB="0" distL="114300" distR="114300" simplePos="0" relativeHeight="251664384" behindDoc="0" locked="0" layoutInCell="1" allowOverlap="1" wp14:anchorId="0EDAEC21" wp14:editId="3BD5BB6B">
             <wp:simplePos x="0" y="0"/>
             <wp:positionH relativeFrom="column">
-              <wp:posOffset>16510</wp:posOffset>
+              <wp:posOffset>1104900</wp:posOffset>
             </wp:positionH>
             <wp:positionV relativeFrom="paragraph">
-              <wp:posOffset>2762250</wp:posOffset>
+              <wp:posOffset>2684145</wp:posOffset>
             </wp:positionV>
-            <wp:extent cx="6629400" cy="3333750"/>
+            <wp:extent cx="4429125" cy="2226310"/>
             <wp:effectExtent l="0" t="0" r="0" b="0"/>
             <wp:wrapTopAndBottom/>
             <wp:docPr id="17" name="Immagine 17"/>
@@ -3876,7 +4226,7 @@
                     </pic:cNvPicPr>
                   </pic:nvPicPr>
                   <pic:blipFill>
-                    <a:blip r:embed="rId20" cstate="print">
+                    <a:blip r:embed="rId23" cstate="print">
                       <a:extLst>
                         <a:ext uri="{28A0092B-C50C-407E-A947-70E740481C1C}">
                           <a14:useLocalDpi xmlns:a14="http://schemas.microsoft.com/office/drawing/2010/main" val="0"/>
@@ -3891,7 +4241,7 @@
                   <pic:spPr bwMode="auto">
                     <a:xfrm>
                       <a:off x="0" y="0"/>
-                      <a:ext cx="6629400" cy="3333750"/>
+                      <a:ext cx="4429125" cy="2226310"/>
                     </a:xfrm>
                     <a:prstGeom prst="rect">
                       <a:avLst/>
@@ -3904,6 +4254,12 @@
                 </pic:pic>
               </a:graphicData>
             </a:graphic>
+            <wp14:sizeRelH relativeFrom="margin">
+              <wp14:pctWidth>0</wp14:pctWidth>
+            </wp14:sizeRelH>
+            <wp14:sizeRelV relativeFrom="margin">
+              <wp14:pctHeight>0</wp14:pctHeight>
+            </wp14:sizeRelV>
           </wp:anchor>
         </w:drawing>
       </w:r>
@@ -3914,7 +4270,7 @@
           <w:szCs w:val="28"/>
         </w:rPr>
         <w:drawing>
-          <wp:anchor distT="0" distB="0" distL="114300" distR="114300" simplePos="0" relativeHeight="251681792" behindDoc="0" locked="0" layoutInCell="1" allowOverlap="1" wp14:anchorId="3AE5EEBA" wp14:editId="285DFD88">
+          <wp:anchor distT="0" distB="0" distL="114300" distR="114300" simplePos="0" relativeHeight="251663360" behindDoc="0" locked="0" layoutInCell="1" allowOverlap="1" wp14:anchorId="3AE5EEBA" wp14:editId="2BDF97F7">
             <wp:simplePos x="0" y="0"/>
             <wp:positionH relativeFrom="column">
               <wp:posOffset>9525</wp:posOffset>
@@ -3939,7 +4295,7 @@
                     </pic:cNvPicPr>
                   </pic:nvPicPr>
                   <pic:blipFill>
-                    <a:blip r:embed="rId21" cstate="print">
+                    <a:blip r:embed="rId24" cstate="print">
                       <a:extLst>
                         <a:ext uri="{28A0092B-C50C-407E-A947-70E740481C1C}">
                           <a14:useLocalDpi xmlns:a14="http://schemas.microsoft.com/office/drawing/2010/main" val="0"/>
@@ -3978,15 +4334,6 @@
         <w:t>Dalla home premere su “Insight”</w:t>
       </w:r>
     </w:p>
-    <w:p>
-      <w:pPr>
-        <w:ind w:left="708"/>
-        <w:rPr>
-          <w:sz w:val="28"/>
-          <w:szCs w:val="28"/>
-        </w:rPr>
-      </w:pPr>
-    </w:p>
     <w:sectPr>
       <w:pgSz w:w="11906" w:h="16838"/>
       <w:pgMar w:top="720" w:right="720" w:bottom="720" w:left="720" w:header="708" w:footer="708" w:gutter="0"/>
@@ -4689,6 +5036,96 @@
     </w:lvl>
   </w:abstractNum>
   <w:abstractNum w:abstractNumId="7" w15:restartNumberingAfterBreak="0">
+    <w:nsid w:val="35856DC9"/>
+    <w:multiLevelType w:val="hybridMultilevel"/>
+    <w:tmpl w:val="2736AD8E"/>
+    <w:lvl w:ilvl="0" w:tplc="C5947832">
+      <w:start w:val="1"/>
+      <w:numFmt w:val="decimal"/>
+      <w:lvlText w:val="%1."/>
+      <w:lvlJc w:val="left"/>
+      <w:pPr>
+        <w:ind w:left="502" w:hanging="360"/>
+      </w:pPr>
+      <w:rPr>
+        <w:b w:val="0"/>
+        <w:bCs w:val="0"/>
+      </w:rPr>
+    </w:lvl>
+    <w:lvl w:ilvl="1" w:tplc="04100019" w:tentative="1">
+      <w:start w:val="1"/>
+      <w:numFmt w:val="lowerLetter"/>
+      <w:lvlText w:val="%2."/>
+      <w:lvlJc w:val="left"/>
+      <w:pPr>
+        <w:ind w:left="1222" w:hanging="360"/>
+      </w:pPr>
+    </w:lvl>
+    <w:lvl w:ilvl="2" w:tplc="0410001B" w:tentative="1">
+      <w:start w:val="1"/>
+      <w:numFmt w:val="lowerRoman"/>
+      <w:lvlText w:val="%3."/>
+      <w:lvlJc w:val="right"/>
+      <w:pPr>
+        <w:ind w:left="1942" w:hanging="180"/>
+      </w:pPr>
+    </w:lvl>
+    <w:lvl w:ilvl="3" w:tplc="0410000F" w:tentative="1">
+      <w:start w:val="1"/>
+      <w:numFmt w:val="decimal"/>
+      <w:lvlText w:val="%4."/>
+      <w:lvlJc w:val="left"/>
+      <w:pPr>
+        <w:ind w:left="2662" w:hanging="360"/>
+      </w:pPr>
+    </w:lvl>
+    <w:lvl w:ilvl="4" w:tplc="04100019" w:tentative="1">
+      <w:start w:val="1"/>
+      <w:numFmt w:val="lowerLetter"/>
+      <w:lvlText w:val="%5."/>
+      <w:lvlJc w:val="left"/>
+      <w:pPr>
+        <w:ind w:left="3382" w:hanging="360"/>
+      </w:pPr>
+    </w:lvl>
+    <w:lvl w:ilvl="5" w:tplc="0410001B" w:tentative="1">
+      <w:start w:val="1"/>
+      <w:numFmt w:val="lowerRoman"/>
+      <w:lvlText w:val="%6."/>
+      <w:lvlJc w:val="right"/>
+      <w:pPr>
+        <w:ind w:left="4102" w:hanging="180"/>
+      </w:pPr>
+    </w:lvl>
+    <w:lvl w:ilvl="6" w:tplc="0410000F" w:tentative="1">
+      <w:start w:val="1"/>
+      <w:numFmt w:val="decimal"/>
+      <w:lvlText w:val="%7."/>
+      <w:lvlJc w:val="left"/>
+      <w:pPr>
+        <w:ind w:left="4822" w:hanging="360"/>
+      </w:pPr>
+    </w:lvl>
+    <w:lvl w:ilvl="7" w:tplc="04100019" w:tentative="1">
+      <w:start w:val="1"/>
+      <w:numFmt w:val="lowerLetter"/>
+      <w:lvlText w:val="%8."/>
+      <w:lvlJc w:val="left"/>
+      <w:pPr>
+        <w:ind w:left="5542" w:hanging="360"/>
+      </w:pPr>
+    </w:lvl>
+    <w:lvl w:ilvl="8" w:tplc="0410001B" w:tentative="1">
+      <w:start w:val="1"/>
+      <w:numFmt w:val="lowerRoman"/>
+      <w:lvlText w:val="%9."/>
+      <w:lvlJc w:val="right"/>
+      <w:pPr>
+        <w:ind w:left="6262" w:hanging="180"/>
+      </w:pPr>
+    </w:lvl>
+  </w:abstractNum>
+  <w:abstractNum w:abstractNumId="8" w15:restartNumberingAfterBreak="0">
     <w:nsid w:val="3D5C4428"/>
     <w:multiLevelType w:val="hybridMultilevel"/>
     <w:tmpl w:val="F2A2CB94"/>
@@ -4801,7 +5238,7 @@
       </w:rPr>
     </w:lvl>
   </w:abstractNum>
-  <w:abstractNum w:abstractNumId="8" w15:restartNumberingAfterBreak="0">
+  <w:abstractNum w:abstractNumId="9" w15:restartNumberingAfterBreak="0">
     <w:nsid w:val="46D76CA3"/>
     <w:multiLevelType w:val="hybridMultilevel"/>
     <w:tmpl w:val="144E4A40"/>
@@ -4914,7 +5351,7 @@
       </w:rPr>
     </w:lvl>
   </w:abstractNum>
-  <w:abstractNum w:abstractNumId="9" w15:restartNumberingAfterBreak="0">
+  <w:abstractNum w:abstractNumId="10" w15:restartNumberingAfterBreak="0">
     <w:nsid w:val="4E81733F"/>
     <w:multiLevelType w:val="hybridMultilevel"/>
     <w:tmpl w:val="DAD601CA"/>
@@ -5004,7 +5441,7 @@
       </w:pPr>
     </w:lvl>
   </w:abstractNum>
-  <w:abstractNum w:abstractNumId="10" w15:restartNumberingAfterBreak="0">
+  <w:abstractNum w:abstractNumId="11" w15:restartNumberingAfterBreak="0">
     <w:nsid w:val="58F87D1F"/>
     <w:multiLevelType w:val="hybridMultilevel"/>
     <w:tmpl w:val="DD801FAA"/>
@@ -5093,7 +5530,7 @@
       </w:pPr>
     </w:lvl>
   </w:abstractNum>
-  <w:abstractNum w:abstractNumId="11" w15:restartNumberingAfterBreak="0">
+  <w:abstractNum w:abstractNumId="12" w15:restartNumberingAfterBreak="0">
     <w:nsid w:val="5AD45329"/>
     <w:multiLevelType w:val="hybridMultilevel"/>
     <w:tmpl w:val="4D0E9A04"/>
@@ -5183,7 +5620,7 @@
       </w:pPr>
     </w:lvl>
   </w:abstractNum>
-  <w:abstractNum w:abstractNumId="12" w15:restartNumberingAfterBreak="0">
+  <w:abstractNum w:abstractNumId="13" w15:restartNumberingAfterBreak="0">
     <w:nsid w:val="601F5AFA"/>
     <w:multiLevelType w:val="hybridMultilevel"/>
     <w:tmpl w:val="4D0E9A04"/>
@@ -5273,7 +5710,7 @@
       </w:pPr>
     </w:lvl>
   </w:abstractNum>
-  <w:abstractNum w:abstractNumId="13" w15:restartNumberingAfterBreak="0">
+  <w:abstractNum w:abstractNumId="14" w15:restartNumberingAfterBreak="0">
     <w:nsid w:val="609A35D2"/>
     <w:multiLevelType w:val="hybridMultilevel"/>
     <w:tmpl w:val="69D8F5F4"/>
@@ -5363,7 +5800,7 @@
       </w:pPr>
     </w:lvl>
   </w:abstractNum>
-  <w:abstractNum w:abstractNumId="14" w15:restartNumberingAfterBreak="0">
+  <w:abstractNum w:abstractNumId="15" w15:restartNumberingAfterBreak="0">
     <w:nsid w:val="66174BEA"/>
     <w:multiLevelType w:val="multilevel"/>
     <w:tmpl w:val="6324E458"/>
@@ -5508,7 +5945,7 @@
       </w:rPr>
     </w:lvl>
   </w:abstractNum>
-  <w:abstractNum w:abstractNumId="15" w15:restartNumberingAfterBreak="0">
+  <w:abstractNum w:abstractNumId="16" w15:restartNumberingAfterBreak="0">
     <w:nsid w:val="670E590B"/>
     <w:multiLevelType w:val="hybridMultilevel"/>
     <w:tmpl w:val="A9941662"/>
@@ -5621,7 +6058,7 @@
       </w:rPr>
     </w:lvl>
   </w:abstractNum>
-  <w:abstractNum w:abstractNumId="16" w15:restartNumberingAfterBreak="0">
+  <w:abstractNum w:abstractNumId="17" w15:restartNumberingAfterBreak="0">
     <w:nsid w:val="711B66B2"/>
     <w:multiLevelType w:val="hybridMultilevel"/>
     <w:tmpl w:val="425C48D8"/>
@@ -5711,7 +6148,7 @@
       </w:pPr>
     </w:lvl>
   </w:abstractNum>
-  <w:abstractNum w:abstractNumId="17" w15:restartNumberingAfterBreak="0">
+  <w:abstractNum w:abstractNumId="18" w15:restartNumberingAfterBreak="0">
     <w:nsid w:val="78344120"/>
     <w:multiLevelType w:val="hybridMultilevel"/>
     <w:tmpl w:val="1A581AA2"/>
@@ -5801,7 +6238,7 @@
       </w:pPr>
     </w:lvl>
   </w:abstractNum>
-  <w:abstractNum w:abstractNumId="18" w15:restartNumberingAfterBreak="0">
+  <w:abstractNum w:abstractNumId="19" w15:restartNumberingAfterBreak="0">
     <w:nsid w:val="7FF53D15"/>
     <w:multiLevelType w:val="hybridMultilevel"/>
     <w:tmpl w:val="2D9622F2"/>
@@ -5892,37 +6329,37 @@
     </w:lvl>
   </w:abstractNum>
   <w:num w:numId="1" w16cid:durableId="1434352364">
-    <w:abstractNumId w:val="14"/>
+    <w:abstractNumId w:val="15"/>
   </w:num>
   <w:num w:numId="2" w16cid:durableId="137383385">
     <w:abstractNumId w:val="0"/>
   </w:num>
   <w:num w:numId="3" w16cid:durableId="2140612581">
-    <w:abstractNumId w:val="7"/>
+    <w:abstractNumId w:val="8"/>
   </w:num>
   <w:num w:numId="4" w16cid:durableId="2106531010">
-    <w:abstractNumId w:val="15"/>
+    <w:abstractNumId w:val="16"/>
   </w:num>
   <w:num w:numId="5" w16cid:durableId="2034107331">
-    <w:abstractNumId w:val="10"/>
+    <w:abstractNumId w:val="11"/>
   </w:num>
   <w:num w:numId="6" w16cid:durableId="1533616745">
-    <w:abstractNumId w:val="13"/>
+    <w:abstractNumId w:val="14"/>
   </w:num>
   <w:num w:numId="7" w16cid:durableId="1979604525">
     <w:abstractNumId w:val="5"/>
   </w:num>
   <w:num w:numId="8" w16cid:durableId="2115705842">
-    <w:abstractNumId w:val="11"/>
+    <w:abstractNumId w:val="12"/>
   </w:num>
   <w:num w:numId="9" w16cid:durableId="217206687">
-    <w:abstractNumId w:val="8"/>
+    <w:abstractNumId w:val="9"/>
   </w:num>
   <w:num w:numId="10" w16cid:durableId="1831022956">
-    <w:abstractNumId w:val="12"/>
+    <w:abstractNumId w:val="13"/>
   </w:num>
   <w:num w:numId="11" w16cid:durableId="1252009405">
-    <w:abstractNumId w:val="18"/>
+    <w:abstractNumId w:val="19"/>
   </w:num>
   <w:num w:numId="12" w16cid:durableId="367145257">
     <w:abstractNumId w:val="4"/>
@@ -5937,16 +6374,19 @@
     <w:abstractNumId w:val="1"/>
   </w:num>
   <w:num w:numId="16" w16cid:durableId="41950041">
-    <w:abstractNumId w:val="16"/>
+    <w:abstractNumId w:val="17"/>
   </w:num>
   <w:num w:numId="17" w16cid:durableId="1923106097">
     <w:abstractNumId w:val="6"/>
   </w:num>
   <w:num w:numId="18" w16cid:durableId="2130001528">
-    <w:abstractNumId w:val="9"/>
+    <w:abstractNumId w:val="10"/>
   </w:num>
   <w:num w:numId="19" w16cid:durableId="1500148469">
-    <w:abstractNumId w:val="17"/>
+    <w:abstractNumId w:val="18"/>
+  </w:num>
+  <w:num w:numId="20" w16cid:durableId="1302151486">
+    <w:abstractNumId w:val="7"/>
   </w:num>
 </w:numbering>
 </file>

</xml_diff>